<commit_message>
update the code for the new template
</commit_message>
<xml_diff>
--- a/inst/extdata/clino_annual_safety_report_fm.docx
+++ b/inst/extdata/clino_annual_safety_report_fm.docx
@@ -9,161 +9,490 @@
           <w:color w:val="auto"/>
         </w:rPr>
       </w:pPr>
-      <w:r>
-        <w:rPr>
-          <w:color w:val="auto"/>
-        </w:rPr>
-        <w:t xml:space="preserve">Please complete the </w:t>
-      </w:r>
-      <w:r>
-        <w:rPr>
-          <w:color w:val="auto"/>
-        </w:rPr>
-        <w:t>form</w:t>
-      </w:r>
-      <w:r>
-        <w:rPr>
-          <w:color w:val="auto"/>
-        </w:rPr>
-        <w:t xml:space="preserve"> by replacing all text modules in square brackets. </w:t>
-      </w:r>
-      <w:r>
-        <w:rPr>
-          <w:color w:val="auto"/>
-        </w:rPr>
-        <w:t xml:space="preserve">Use “x” </w:t>
-      </w:r>
-      <w:r>
-        <w:rPr>
-          <w:color w:val="auto"/>
-        </w:rPr>
-        <w:t>for</w:t>
-      </w:r>
-      <w:r>
-        <w:rPr>
-          <w:color w:val="auto"/>
-        </w:rPr>
-        <w:t xml:space="preserve"> check boxes.</w:t>
-      </w:r>
     </w:p>
     <w:p>
       <w:pPr>
+        <w:pStyle w:val="berschriftIntroLauftext"/>
+        <w:ind w:right="192"/>
+      </w:pPr>
+      <w:r>
+        <w:t xml:space="preserve">Instructions: </w:t>
+      </w:r>
+    </w:p>
+    <w:p>
+      <w:pPr>
         <w:pStyle w:val="TEXT0"/>
         <w:rPr>
           <w:color w:val="auto"/>
-        </w:rPr>
-      </w:pPr>
-      <w:r>
-        <w:rPr>
-          <w:color w:val="auto"/>
-        </w:rPr>
-        <w:t>The annual safety report</w:t>
-      </w:r>
-      <w:r>
-        <w:rPr>
-          <w:rStyle w:val="FootnoteReference"/>
-          <w:color w:val="auto"/>
-        </w:rPr>
-        <w:footnoteReference w:id="2"/>
-      </w:r>
-      <w:r>
-        <w:rPr>
-          <w:color w:val="auto"/>
-        </w:rPr>
-        <w:t xml:space="preserve"> shall summarise the actual state of knowledge and describe the handling of identified and potential risks.</w:t>
-      </w:r>
-      <w:r>
-        <w:rPr>
-          <w:color w:val="auto"/>
-        </w:rPr>
-        <w:t xml:space="preserve"> The </w:t>
-      </w:r>
-      <w:r>
-        <w:rPr>
-          <w:color w:val="auto"/>
-        </w:rPr>
-        <w:t>sponsor-</w:t>
-      </w:r>
-      <w:r>
-        <w:rPr>
-          <w:color w:val="auto"/>
-        </w:rPr>
-        <w:t xml:space="preserve">investigator must submit the annual safety report </w:t>
-      </w:r>
-      <w:r>
-        <w:rPr>
-          <w:color w:val="auto"/>
-        </w:rPr>
-        <w:t xml:space="preserve">for clinical </w:t>
-      </w:r>
-      <w:r>
-        <w:rPr>
-          <w:color w:val="auto"/>
-        </w:rPr>
-        <w:t>trials</w:t>
-      </w:r>
-      <w:r>
-        <w:rPr>
-          <w:color w:val="auto"/>
-        </w:rPr>
+          <w:sz w:val="18"/>
+          <w:szCs w:val="18"/>
+        </w:rPr>
+      </w:pPr>
+      <w:r>
+        <w:rPr>
+          <w:color w:val="auto"/>
+          <w:sz w:val="18"/>
+          <w:szCs w:val="18"/>
+        </w:rPr>
+        <w:t xml:space="preserve">The annual safety report (ASR) summarises the actual state of knowledge and describe the handling of identified and potential risks. </w:t>
+      </w:r>
+    </w:p>
+    <w:p>
+      <w:pPr>
+        <w:pStyle w:val="TEXT0"/>
+        <w:rPr>
+          <w:color w:val="auto"/>
+          <w:sz w:val="18"/>
+          <w:szCs w:val="18"/>
+        </w:rPr>
+      </w:pPr>
+      <w:r>
+        <w:rPr>
+          <w:color w:val="auto"/>
+          <w:sz w:val="18"/>
+          <w:szCs w:val="18"/>
+        </w:rPr>
+        <w:t>The Ethics Committee considers the Development Safety Update Report (DSUR) equivalent to the ASR. The DSUR format (art. 3 ICH E2F) can therefore be used instead of this template.</w:t>
+      </w:r>
+    </w:p>
+    <w:p>
+      <w:pPr>
+        <w:pStyle w:val="TEXT0"/>
+        <w:rPr>
+          <w:color w:val="auto"/>
+          <w:sz w:val="18"/>
+          <w:szCs w:val="18"/>
+        </w:rPr>
+      </w:pPr>
+      <w:r>
+        <w:rPr>
+          <w:color w:val="auto"/>
+          <w:sz w:val="18"/>
+          <w:szCs w:val="18"/>
+        </w:rPr>
+        <w:t xml:space="preserve">For clinical trials with medicinal products or other interventions the ASR must be submitted to the competent Ethics Committee as per Art. 34 </w:t>
+      </w:r>
+      <w:proofErr w:type="spellStart"/>
+      <w:proofErr w:type="gramStart"/>
+      <w:r>
+        <w:rPr>
+          <w:color w:val="auto"/>
+          <w:sz w:val="18"/>
+          <w:szCs w:val="18"/>
+        </w:rPr>
+        <w:t>ClinO</w:t>
+      </w:r>
+      <w:proofErr w:type="spellEnd"/>
+      <w:r>
+        <w:rPr>
+          <w:color w:val="auto"/>
+          <w:sz w:val="18"/>
+          <w:szCs w:val="18"/>
+        </w:rPr>
+        <w:t>, and</w:t>
+      </w:r>
+      <w:proofErr w:type="gramEnd"/>
+      <w:r>
+        <w:rPr>
+          <w:color w:val="auto"/>
+          <w:sz w:val="18"/>
+          <w:szCs w:val="18"/>
+        </w:rPr>
+        <w:t xml:space="preserve"> must also include any changes that do not require prior approval (i.e. all changes that are not substantial according to </w:t>
+      </w:r>
+      <w:r>
+        <w:rPr>
+          <w:color w:val="auto"/>
+          <w:sz w:val="18"/>
+          <w:szCs w:val="18"/>
+        </w:rPr>
+        <w:t>a</w:t>
+      </w:r>
+      <w:r>
+        <w:rPr>
+          <w:color w:val="auto"/>
+          <w:sz w:val="18"/>
+          <w:szCs w:val="18"/>
+        </w:rPr>
+        <w:t xml:space="preserve">rt. 29 </w:t>
+      </w:r>
+      <w:proofErr w:type="spellStart"/>
+      <w:r>
+        <w:rPr>
+          <w:color w:val="auto"/>
+          <w:sz w:val="18"/>
+          <w:szCs w:val="18"/>
+        </w:rPr>
+        <w:t>ClinO</w:t>
+      </w:r>
+      <w:proofErr w:type="spellEnd"/>
+      <w:r>
+        <w:rPr>
+          <w:color w:val="auto"/>
+          <w:sz w:val="18"/>
+          <w:szCs w:val="18"/>
+        </w:rPr>
+        <w:t>).</w:t>
+      </w:r>
+    </w:p>
+    <w:p>
+      <w:pPr>
+        <w:pStyle w:val="TEXT0"/>
+        <w:rPr>
+          <w:color w:val="auto"/>
+          <w:sz w:val="18"/>
+          <w:szCs w:val="18"/>
+        </w:rPr>
+      </w:pPr>
+      <w:r>
+        <w:rPr>
+          <w:color w:val="auto"/>
+          <w:sz w:val="18"/>
+          <w:szCs w:val="18"/>
+        </w:rPr>
+        <w:t xml:space="preserve">For clinical trials with medical devices </w:t>
+      </w:r>
+      <w:r>
+        <w:rPr>
+          <w:color w:val="auto"/>
+          <w:sz w:val="18"/>
+          <w:szCs w:val="18"/>
+        </w:rPr>
+        <w:t xml:space="preserve">(MD) </w:t>
+      </w:r>
+      <w:r>
+        <w:rPr>
+          <w:color w:val="auto"/>
+          <w:sz w:val="18"/>
+          <w:szCs w:val="18"/>
+        </w:rPr>
+        <w:t xml:space="preserve">the ASR </w:t>
+      </w:r>
+      <w:r>
+        <w:rPr>
+          <w:color w:val="auto"/>
+          <w:sz w:val="18"/>
+          <w:szCs w:val="18"/>
+        </w:rPr>
+        <w:t xml:space="preserve">must include the </w:t>
+      </w:r>
+      <w:r>
+        <w:rPr>
+          <w:color w:val="auto"/>
+          <w:sz w:val="18"/>
+          <w:szCs w:val="18"/>
+        </w:rPr>
+        <w:t>events</w:t>
+      </w:r>
+      <w:r>
         <w:t xml:space="preserve"> </w:t>
       </w:r>
       <w:r>
         <w:rPr>
           <w:color w:val="auto"/>
-        </w:rPr>
-        <w:t>once a year to the ethics committee</w:t>
-      </w:r>
-      <w:r>
-        <w:rPr>
-          <w:color w:val="auto"/>
-        </w:rPr>
-        <w:t xml:space="preserve"> (EC</w:t>
+          <w:sz w:val="18"/>
+          <w:szCs w:val="18"/>
+        </w:rPr>
+        <w:t xml:space="preserve">in accordance with </w:t>
+      </w:r>
+      <w:r>
+        <w:rPr>
+          <w:color w:val="auto"/>
+          <w:sz w:val="18"/>
+          <w:szCs w:val="18"/>
+        </w:rPr>
+        <w:t>a</w:t>
+      </w:r>
+      <w:r>
+        <w:rPr>
+          <w:color w:val="auto"/>
+          <w:sz w:val="18"/>
+          <w:szCs w:val="18"/>
+        </w:rPr>
+        <w:t>rt</w:t>
+      </w:r>
+      <w:r>
+        <w:rPr>
+          <w:color w:val="auto"/>
+          <w:sz w:val="18"/>
+          <w:szCs w:val="18"/>
+        </w:rPr>
+        <w:t>.</w:t>
+      </w:r>
+      <w:r>
+        <w:rPr>
+          <w:color w:val="auto"/>
+          <w:sz w:val="18"/>
+          <w:szCs w:val="18"/>
+        </w:rPr>
+        <w:t xml:space="preserve"> 33</w:t>
+      </w:r>
+      <w:r>
+        <w:rPr>
+          <w:color w:val="auto"/>
+          <w:sz w:val="18"/>
+          <w:szCs w:val="18"/>
+        </w:rPr>
+        <w:t xml:space="preserve"> </w:t>
+      </w:r>
+      <w:proofErr w:type="spellStart"/>
+      <w:r>
+        <w:rPr>
+          <w:color w:val="auto"/>
+          <w:sz w:val="18"/>
+          <w:szCs w:val="18"/>
+        </w:rPr>
+        <w:t>ClinO</w:t>
+      </w:r>
+      <w:proofErr w:type="spellEnd"/>
+      <w:r>
+        <w:rPr>
+          <w:color w:val="auto"/>
+          <w:sz w:val="18"/>
+          <w:szCs w:val="18"/>
+        </w:rPr>
+        <w:t>-MD</w:t>
+      </w:r>
+      <w:r>
+        <w:rPr>
+          <w:color w:val="auto"/>
+          <w:sz w:val="18"/>
+          <w:szCs w:val="18"/>
+        </w:rPr>
+        <w:t xml:space="preserve"> </w:t>
+      </w:r>
+      <w:r>
+        <w:rPr>
+          <w:color w:val="auto"/>
+          <w:sz w:val="18"/>
+          <w:szCs w:val="18"/>
+        </w:rPr>
+        <w:t xml:space="preserve">and be submitted to the competent Ethics Committee as per </w:t>
+      </w:r>
+      <w:r>
+        <w:rPr>
+          <w:color w:val="auto"/>
+          <w:sz w:val="18"/>
+          <w:szCs w:val="18"/>
+        </w:rPr>
+        <w:t>a</w:t>
+      </w:r>
+      <w:r>
+        <w:rPr>
+          <w:color w:val="auto"/>
+          <w:sz w:val="18"/>
+          <w:szCs w:val="18"/>
+        </w:rPr>
+        <w:t xml:space="preserve">rt. 35 </w:t>
+      </w:r>
+      <w:proofErr w:type="spellStart"/>
+      <w:r>
+        <w:rPr>
+          <w:color w:val="auto"/>
+          <w:sz w:val="18"/>
+          <w:szCs w:val="18"/>
+        </w:rPr>
+        <w:t>ClinO</w:t>
+      </w:r>
+      <w:proofErr w:type="spellEnd"/>
+      <w:r>
+        <w:rPr>
+          <w:color w:val="auto"/>
+          <w:sz w:val="18"/>
+          <w:szCs w:val="18"/>
+        </w:rPr>
+        <w:t>-</w:t>
       </w:r>
       <w:proofErr w:type="gramStart"/>
       <w:r>
         <w:rPr>
           <w:color w:val="auto"/>
-        </w:rPr>
-        <w:t>)</w:t>
-      </w:r>
-      <w:r>
-        <w:rPr>
-          <w:color w:val="auto"/>
-        </w:rPr>
-        <w:t>;</w:t>
+          <w:sz w:val="18"/>
+          <w:szCs w:val="18"/>
+        </w:rPr>
+        <w:t>MD, and</w:t>
       </w:r>
       <w:proofErr w:type="gramEnd"/>
       <w:r>
         <w:rPr>
           <w:color w:val="auto"/>
-        </w:rPr>
-        <w:t xml:space="preserve"> </w:t>
-      </w:r>
-      <w:r>
-        <w:rPr>
-          <w:color w:val="auto"/>
-        </w:rPr>
-        <w:t>f</w:t>
-      </w:r>
-      <w:r>
-        <w:rPr>
-          <w:color w:val="auto"/>
-        </w:rPr>
-        <w:t xml:space="preserve">or Category B and C </w:t>
-      </w:r>
-      <w:r>
-        <w:rPr>
-          <w:color w:val="auto"/>
-        </w:rPr>
-        <w:t>additionally</w:t>
-      </w:r>
-      <w:r>
-        <w:rPr>
-          <w:color w:val="auto"/>
-        </w:rPr>
-        <w:t xml:space="preserve"> to the Agency.</w:t>
-      </w:r>
+          <w:sz w:val="18"/>
+          <w:szCs w:val="18"/>
+        </w:rPr>
+        <w:t xml:space="preserve"> must also include any changes that do not require prior approval (i.e. all changes that are not substantial according to </w:t>
+      </w:r>
+      <w:r>
+        <w:rPr>
+          <w:color w:val="auto"/>
+          <w:sz w:val="18"/>
+          <w:szCs w:val="18"/>
+        </w:rPr>
+        <w:t>a</w:t>
+      </w:r>
+      <w:r>
+        <w:rPr>
+          <w:color w:val="auto"/>
+          <w:sz w:val="18"/>
+          <w:szCs w:val="18"/>
+        </w:rPr>
+        <w:t xml:space="preserve">rt. 25 </w:t>
+      </w:r>
+      <w:proofErr w:type="spellStart"/>
+      <w:r>
+        <w:rPr>
+          <w:color w:val="auto"/>
+          <w:sz w:val="18"/>
+          <w:szCs w:val="18"/>
+        </w:rPr>
+        <w:t>ClinO</w:t>
+      </w:r>
+      <w:proofErr w:type="spellEnd"/>
+      <w:r>
+        <w:rPr>
+          <w:color w:val="auto"/>
+          <w:sz w:val="18"/>
+          <w:szCs w:val="18"/>
+        </w:rPr>
+        <w:t xml:space="preserve">-MD). </w:t>
+      </w:r>
+    </w:p>
+    <w:p>
+      <w:pPr>
+        <w:pStyle w:val="TEXT0"/>
+        <w:rPr>
+          <w:color w:val="auto"/>
+          <w:sz w:val="18"/>
+          <w:szCs w:val="18"/>
+        </w:rPr>
+      </w:pPr>
+      <w:r>
+        <w:rPr>
+          <w:color w:val="auto"/>
+          <w:sz w:val="18"/>
+          <w:szCs w:val="18"/>
+        </w:rPr>
+        <w:t>The ASR must be submitted, even if no safety events occurred</w:t>
+      </w:r>
+      <w:r>
+        <w:rPr>
+          <w:color w:val="auto"/>
+          <w:sz w:val="18"/>
+          <w:szCs w:val="18"/>
+        </w:rPr>
+        <w:t xml:space="preserve"> and even if no patients have yet been enrolled.</w:t>
+      </w:r>
+    </w:p>
+    <w:p>
+      <w:pPr>
+        <w:pStyle w:val="TEXT0"/>
+        <w:rPr>
+          <w:color w:val="auto"/>
+          <w:sz w:val="18"/>
+          <w:szCs w:val="18"/>
+        </w:rPr>
+      </w:pPr>
+      <w:r>
+        <w:rPr>
+          <w:color w:val="auto"/>
+          <w:sz w:val="18"/>
+          <w:szCs w:val="18"/>
+        </w:rPr>
+        <w:t>The ASR is submitted to the competent Ethics Committee through BASEC. A guidance document is published in the FAQ section in BASEC.</w:t>
+      </w:r>
+    </w:p>
+    <w:p>
+      <w:pPr>
+        <w:pStyle w:val="TEXT0"/>
+        <w:rPr>
+          <w:color w:val="auto"/>
+          <w:sz w:val="18"/>
+          <w:szCs w:val="18"/>
+        </w:rPr>
+      </w:pPr>
+      <w:r>
+        <w:rPr>
+          <w:color w:val="auto"/>
+          <w:sz w:val="18"/>
+          <w:szCs w:val="18"/>
+        </w:rPr>
+        <w:t xml:space="preserve">The ASR is submitted once a year, throughout the duration of the clinical trial in Switzerland, and the final ASR submission must cover the Last Patient Last Visit (LPLV) in Switzerland. In case of international clinical trials, after the submission of the ASR covering LPLV in Switzerland, there is no need for further ASR submissions. The information on safety </w:t>
+      </w:r>
+      <w:r>
+        <w:rPr>
+          <w:color w:val="auto"/>
+          <w:sz w:val="18"/>
+          <w:szCs w:val="18"/>
+        </w:rPr>
+        <w:t xml:space="preserve">occurring after the LPLV in Switzerland </w:t>
+      </w:r>
+      <w:r>
+        <w:rPr>
+          <w:color w:val="auto"/>
+          <w:sz w:val="18"/>
+          <w:szCs w:val="18"/>
+        </w:rPr>
+        <w:t>will be captured in the clinical study report.</w:t>
+      </w:r>
+    </w:p>
+    <w:p>
+      <w:pPr>
+        <w:pStyle w:val="TEXT0"/>
+        <w:rPr>
+          <w:color w:val="auto"/>
+          <w:sz w:val="18"/>
+          <w:szCs w:val="18"/>
+        </w:rPr>
+      </w:pPr>
+      <w:r>
+        <w:rPr>
+          <w:color w:val="auto"/>
+          <w:sz w:val="18"/>
+          <w:szCs w:val="18"/>
+        </w:rPr>
+        <w:t xml:space="preserve">The “Development International Birth Date (DIBD) is used to determine the start of the annual period for the ASR. This date is the sponsor’s first authorisation to conduct a clinical trial in any country worldwide. The start of the annual period for the ASR is the month and date of the DIBD (art 2.2 ICH E2F). </w:t>
+      </w:r>
+    </w:p>
+    <w:p>
+      <w:pPr>
+        <w:pStyle w:val="TEXT0"/>
+        <w:rPr>
+          <w:color w:val="auto"/>
+          <w:sz w:val="18"/>
+          <w:szCs w:val="18"/>
+        </w:rPr>
+      </w:pPr>
+      <w:r>
+        <w:rPr>
+          <w:color w:val="auto"/>
+          <w:sz w:val="18"/>
+          <w:szCs w:val="18"/>
+        </w:rPr>
+        <w:t xml:space="preserve">Complete the form by replacing </w:t>
+      </w:r>
+      <w:r>
+        <w:rPr>
+          <w:b/>
+          <w:bCs/>
+          <w:color w:val="auto"/>
+          <w:sz w:val="18"/>
+          <w:szCs w:val="18"/>
+          <w:u w:val="single"/>
+        </w:rPr>
+        <w:t>ALL</w:t>
+      </w:r>
+      <w:r>
+        <w:rPr>
+          <w:color w:val="auto"/>
+          <w:sz w:val="18"/>
+          <w:szCs w:val="18"/>
+        </w:rPr>
+        <w:t xml:space="preserve"> text modules in square brackets. Use “x” for check boxes. </w:t>
+      </w:r>
+    </w:p>
+    <w:p>
+      <w:pPr>
+        <w:pStyle w:val="Text"/>
+      </w:pPr>
     </w:p>
     <w:p>
       <w:pPr>
@@ -232,12 +561,6 @@
                 <w:color w:val="auto"/>
               </w:rPr>
             </w:pPr>
-            <w:r>
-              <w:rPr>
-                <w:color w:val="auto"/>
-              </w:rPr>
-              <w:br/>
-            </w:r>
             <w:r>
               <w:rPr>
                 <w:color w:val="auto"/>
@@ -311,7 +634,7 @@
       <w:tr>
         <w:tc>
           <w:tcPr>
-            <w:tcW w:w="1792" w:type="dxa"/>
+            <w:tcW w:w="1751" w:type="dxa"/>
             <w:tcBorders>
               <w:bottom w:val="single" w:sz="4" w:space="0" w:color="4FB4E0"/>
             </w:tcBorders>
@@ -367,7 +690,7 @@
         </w:tc>
         <w:tc>
           <w:tcPr>
-            <w:tcW w:w="1793" w:type="dxa"/>
+            <w:tcW w:w="1753" w:type="dxa"/>
             <w:tcBorders>
               <w:bottom w:val="single" w:sz="4" w:space="0" w:color="4FB4E0"/>
             </w:tcBorders>
@@ -434,7 +757,7 @@
         </w:tc>
         <w:tc>
           <w:tcPr>
-            <w:tcW w:w="1793" w:type="dxa"/>
+            <w:tcW w:w="1753" w:type="dxa"/>
             <w:tcBorders>
               <w:bottom w:val="single" w:sz="4" w:space="0" w:color="4FB4E0"/>
             </w:tcBorders>
@@ -500,7 +823,7 @@
         </w:tc>
         <w:tc>
           <w:tcPr>
-            <w:tcW w:w="1792" w:type="dxa"/>
+            <w:tcW w:w="1752" w:type="dxa"/>
             <w:tcBorders>
               <w:bottom w:val="single" w:sz="4" w:space="0" w:color="4FB4E0"/>
             </w:tcBorders>
@@ -566,7 +889,7 @@
         </w:tc>
         <w:tc>
           <w:tcPr>
-            <w:tcW w:w="1793" w:type="dxa"/>
+            <w:tcW w:w="1762" w:type="dxa"/>
           </w:tcPr>
           <w:p>
             <w:pPr>
@@ -637,7 +960,7 @@
         </w:tc>
         <w:tc>
           <w:tcPr>
-            <w:tcW w:w="1793" w:type="dxa"/>
+            <w:tcW w:w="1759" w:type="dxa"/>
           </w:tcPr>
           <w:p>
             <w:pPr>
@@ -696,7 +1019,7 @@
       <w:tr>
         <w:tc>
           <w:tcPr>
-            <w:tcW w:w="3585" w:type="dxa"/>
+            <w:tcW w:w="3504" w:type="dxa"/>
             <w:gridSpan w:val="2"/>
             <w:tcBorders>
               <w:right w:val="nil"/>
@@ -721,128 +1044,97 @@
               <w:pStyle w:val="Text"/>
               <w:spacing w:after="60"/>
             </w:pPr>
-            <w:r>
-              <w:t>[</w:t>
-            </w:r>
-            <w:r>
-              <w:fldChar w:fldCharType="begin">
-                <w:ffData>
-                  <w:name w:val="Text30"/>
-                  <w:enabled/>
-                  <w:calcOnExit w:val="0"/>
-                  <w:textInput/>
-                </w:ffData>
-              </w:fldChar>
-            </w:r>
-            <w:bookmarkStart w:id="1" w:name="Text30"/>
-            <w:r>
-              <w:instrText xml:space="preserve"> FORMTEXT </w:instrText>
-            </w:r>
-            <w:r>
-              <w:fldChar w:fldCharType="separate"/>
-            </w:r>
-            <w:r>
-              <w:rPr>
-                <w:noProof/>
-              </w:rPr>
-              <w:t> </w:t>
-            </w:r>
-            <w:r>
-              <w:rPr>
-                <w:noProof/>
-              </w:rPr>
-              <w:t> </w:t>
-            </w:r>
-            <w:r>
-              <w:rPr>
-                <w:noProof/>
-              </w:rPr>
-              <w:t> </w:t>
-            </w:r>
-            <w:r>
-              <w:rPr>
-                <w:noProof/>
-              </w:rPr>
-              <w:t> </w:t>
-            </w:r>
-            <w:r>
-              <w:rPr>
-                <w:noProof/>
-              </w:rPr>
-              <w:t> </w:t>
-            </w:r>
-            <w:r>
-              <w:fldChar w:fldCharType="end"/>
-            </w:r>
-            <w:bookmarkEnd w:id="1"/>
-            <w:r>
-              <w:t>] Investigational Medicinal Product (IMP)</w:t>
+            <w:sdt>
+              <w:sdtPr>
+                <w:rPr>
+                  <w:sz w:val="20"/>
+                </w:rPr>
+                <w:id w:val="-216122936"/>
+                <w14:checkbox>
+                  <w14:checked w14:val="0"/>
+                  <w14:checkedState w14:val="2612" w14:font="MS Gothic"/>
+                  <w14:uncheckedState w14:val="2610" w14:font="MS Gothic"/>
+                </w14:checkbox>
+              </w:sdtPr>
+              <w:sdtContent>
+                <w:r>
+                  <w:rPr>
+                    <w:rFonts w:ascii="MS Gothic" w:eastAsia="MS Gothic" w:hAnsi="MS Gothic" w:hint="eastAsia"/>
+                    <w:sz w:val="20"/>
+                  </w:rPr>
+                  <w:t>☐</w:t>
+                </w:r>
+              </w:sdtContent>
+            </w:sdt>
+            <w:r>
+              <w:t xml:space="preserve"> Investigational Medicinal Product (IMP)</w:t>
             </w:r>
           </w:p>
           <w:p>
             <w:pPr>
               <w:pStyle w:val="Text"/>
-            </w:pPr>
-            <w:r>
-              <w:t>[</w:t>
-            </w:r>
-            <w:r>
-              <w:fldChar w:fldCharType="begin">
-                <w:ffData>
-                  <w:name w:val="Text32"/>
-                  <w:enabled/>
-                  <w:calcOnExit w:val="0"/>
-                  <w:textInput/>
-                </w:ffData>
-              </w:fldChar>
-            </w:r>
-            <w:r>
-              <w:instrText xml:space="preserve"> FORMTEXT </w:instrText>
-            </w:r>
-            <w:r>
-              <w:fldChar w:fldCharType="separate"/>
-            </w:r>
-            <w:r>
-              <w:rPr>
-                <w:noProof/>
-              </w:rPr>
-              <w:t> </w:t>
-            </w:r>
-            <w:r>
-              <w:rPr>
-                <w:noProof/>
-              </w:rPr>
-              <w:t> </w:t>
-            </w:r>
-            <w:r>
-              <w:rPr>
-                <w:noProof/>
-              </w:rPr>
-              <w:t> </w:t>
-            </w:r>
-            <w:r>
-              <w:rPr>
-                <w:noProof/>
-              </w:rPr>
-              <w:t> </w:t>
-            </w:r>
-            <w:r>
-              <w:rPr>
-                <w:noProof/>
-              </w:rPr>
-              <w:t> </w:t>
-            </w:r>
-            <w:r>
-              <w:fldChar w:fldCharType="end"/>
-            </w:r>
-            <w:r>
-              <w:t>] Transplant Product</w:t>
+              <w:spacing w:after="60"/>
+            </w:pPr>
+            <w:sdt>
+              <w:sdtPr>
+                <w:rPr>
+                  <w:sz w:val="20"/>
+                </w:rPr>
+                <w:id w:val="1598832852"/>
+                <w14:checkbox>
+                  <w14:checked w14:val="0"/>
+                  <w14:checkedState w14:val="2612" w14:font="MS Gothic"/>
+                  <w14:uncheckedState w14:val="2610" w14:font="MS Gothic"/>
+                </w14:checkbox>
+              </w:sdtPr>
+              <w:sdtContent>
+                <w:r>
+                  <w:rPr>
+                    <w:rFonts w:ascii="MS Gothic" w:eastAsia="MS Gothic" w:hAnsi="MS Gothic" w:hint="eastAsia"/>
+                    <w:sz w:val="20"/>
+                  </w:rPr>
+                  <w:t>☐</w:t>
+                </w:r>
+              </w:sdtContent>
+            </w:sdt>
+            <w:r>
+              <w:t xml:space="preserve"> Transplant Product</w:t>
+            </w:r>
+          </w:p>
+          <w:p>
+            <w:pPr>
+              <w:pStyle w:val="Text"/>
+            </w:pPr>
+            <w:sdt>
+              <w:sdtPr>
+                <w:rPr>
+                  <w:sz w:val="20"/>
+                </w:rPr>
+                <w:id w:val="225731396"/>
+                <w14:checkbox>
+                  <w14:checked w14:val="0"/>
+                  <w14:checkedState w14:val="2612" w14:font="MS Gothic"/>
+                  <w14:uncheckedState w14:val="2610" w14:font="MS Gothic"/>
+                </w14:checkbox>
+              </w:sdtPr>
+              <w:sdtContent>
+                <w:r>
+                  <w:rPr>
+                    <w:rFonts w:ascii="MS Gothic" w:eastAsia="MS Gothic" w:hAnsi="MS Gothic" w:hint="eastAsia"/>
+                    <w:sz w:val="20"/>
+                  </w:rPr>
+                  <w:t>☐</w:t>
+                </w:r>
+              </w:sdtContent>
+            </w:sdt>
+            <w:r>
+              <w:t xml:space="preserve"> Other</w:t>
             </w:r>
           </w:p>
         </w:tc>
         <w:tc>
           <w:tcPr>
-            <w:tcW w:w="3585" w:type="dxa"/>
+            <w:tcW w:w="3505" w:type="dxa"/>
             <w:gridSpan w:val="2"/>
             <w:tcBorders>
               <w:left w:val="nil"/>
@@ -854,6 +1146,7 @@
               <w:pStyle w:val="TEXT0"/>
               <w:rPr>
                 <w:color w:val="auto"/>
+                <w:lang w:val="it-CH"/>
               </w:rPr>
             </w:pPr>
           </w:p>
@@ -861,127 +1154,171 @@
             <w:pPr>
               <w:pStyle w:val="Text"/>
               <w:spacing w:after="60"/>
-            </w:pPr>
-            <w:r>
-              <w:t>[</w:t>
-            </w:r>
-            <w:r>
-              <w:fldChar w:fldCharType="begin">
-                <w:ffData>
-                  <w:name w:val="Text31"/>
-                  <w:enabled/>
-                  <w:calcOnExit w:val="0"/>
-                  <w:textInput/>
-                </w:ffData>
-              </w:fldChar>
-            </w:r>
-            <w:r>
-              <w:instrText xml:space="preserve"> FORMTEXT </w:instrText>
-            </w:r>
-            <w:r>
+              <w:rPr>
+                <w:lang w:val="it-IT"/>
+              </w:rPr>
+            </w:pPr>
+            <w:sdt>
+              <w:sdtPr>
+                <w:rPr>
+                  <w:sz w:val="20"/>
+                  <w:lang w:val="it-IT"/>
+                </w:rPr>
+                <w:id w:val="710849081"/>
+                <w14:checkbox>
+                  <w14:checked w14:val="0"/>
+                  <w14:checkedState w14:val="2612" w14:font="MS Gothic"/>
+                  <w14:uncheckedState w14:val="2610" w14:font="MS Gothic"/>
+                </w14:checkbox>
+              </w:sdtPr>
+              <w:sdtContent>
+                <w:r>
+                  <w:rPr>
+                    <w:rFonts w:ascii="MS Gothic" w:eastAsia="MS Gothic" w:hAnsi="MS Gothic" w:hint="eastAsia"/>
+                    <w:sz w:val="20"/>
+                    <w:lang w:val="it-IT"/>
+                  </w:rPr>
+                  <w:t>☐</w:t>
+                </w:r>
+              </w:sdtContent>
+            </w:sdt>
+            <w:r>
+              <w:rPr>
+                <w:lang w:val="it-IT"/>
+              </w:rPr>
+              <w:t xml:space="preserve"> Medical Device</w:t>
+            </w:r>
+            <w:r>
+              <w:rPr>
+                <w:lang w:val="it-IT"/>
+              </w:rPr>
+              <w:t xml:space="preserve"> (MD)</w:t>
+            </w:r>
+          </w:p>
+          <w:p>
+            <w:pPr>
+              <w:pStyle w:val="Text"/>
+              <w:spacing w:after="60"/>
+              <w:rPr>
+                <w:lang w:val="it-IT"/>
+              </w:rPr>
+            </w:pPr>
+            <w:sdt>
+              <w:sdtPr>
+                <w:rPr>
+                  <w:sz w:val="20"/>
+                  <w:lang w:val="it-IT"/>
+                </w:rPr>
+                <w:id w:val="1436400252"/>
+                <w14:checkbox>
+                  <w14:checked w14:val="0"/>
+                  <w14:checkedState w14:val="2612" w14:font="MS Gothic"/>
+                  <w14:uncheckedState w14:val="2610" w14:font="MS Gothic"/>
+                </w14:checkbox>
+              </w:sdtPr>
+              <w:sdtContent>
+                <w:r>
+                  <w:rPr>
+                    <w:rFonts w:ascii="MS Gothic" w:eastAsia="MS Gothic" w:hAnsi="MS Gothic" w:hint="eastAsia"/>
+                    <w:sz w:val="20"/>
+                    <w:lang w:val="it-IT"/>
+                  </w:rPr>
+                  <w:t>☐</w:t>
+                </w:r>
+              </w:sdtContent>
+            </w:sdt>
+            <w:r>
+              <w:rPr>
+                <w:lang w:val="it-IT"/>
+              </w:rPr>
+              <w:t xml:space="preserve"> In Vitro Diagnostic </w:t>
+            </w:r>
+            <w:r>
+              <w:rPr>
+                <w:lang w:val="it-IT"/>
+              </w:rPr>
+              <w:t xml:space="preserve">(IVD) </w:t>
+            </w:r>
+            <w:r>
+              <w:rPr>
+                <w:lang w:val="it-IT"/>
+              </w:rPr>
+              <w:t>Device</w:t>
+            </w:r>
+          </w:p>
+          <w:p>
+            <w:pPr>
+              <w:pStyle w:val="Text"/>
+              <w:rPr>
+                <w:lang w:val="it-CH"/>
+              </w:rPr>
+            </w:pPr>
+            <w:sdt>
+              <w:sdtPr>
+                <w:rPr>
+                  <w:sz w:val="20"/>
+                </w:rPr>
+                <w:id w:val="430251550"/>
+                <w14:checkbox>
+                  <w14:checked w14:val="0"/>
+                  <w14:checkedState w14:val="2612" w14:font="MS Gothic"/>
+                  <w14:uncheckedState w14:val="2610" w14:font="MS Gothic"/>
+                </w14:checkbox>
+              </w:sdtPr>
+              <w:sdtContent>
+                <w:r>
+                  <w:rPr>
+                    <w:rFonts w:ascii="MS Gothic" w:eastAsia="MS Gothic" w:hAnsi="MS Gothic" w:hint="eastAsia"/>
+                    <w:sz w:val="20"/>
+                  </w:rPr>
+                  <w:t>☐</w:t>
+                </w:r>
+              </w:sdtContent>
+            </w:sdt>
+            <w:r>
+              <w:t xml:space="preserve"> Transplantation, FOPH number </w:t>
+            </w:r>
+            <w:r>
+              <w:rPr>
+                <w:lang w:val="it-CH"/>
+              </w:rPr>
+              <w:fldChar w:fldCharType="begin"/>
+            </w:r>
+            <w:r>
+              <w:rPr>
+                <w:lang w:val="it-CH"/>
+              </w:rPr>
+              <w:instrText xml:space="preserve"> DOCPROPERTY  tr_number  \* MERGEFORMAT </w:instrText>
+            </w:r>
+            <w:r>
+              <w:rPr>
+                <w:lang w:val="it-CH"/>
+              </w:rPr>
               <w:fldChar w:fldCharType="separate"/>
             </w:r>
             <w:r>
               <w:rPr>
-                <w:noProof/>
-              </w:rPr>
-              <w:t> </w:t>
-            </w:r>
-            <w:r>
-              <w:rPr>
-                <w:noProof/>
-              </w:rPr>
-              <w:t> </w:t>
-            </w:r>
-            <w:r>
-              <w:rPr>
-                <w:noProof/>
-              </w:rPr>
-              <w:t> </w:t>
-            </w:r>
-            <w:r>
-              <w:rPr>
-                <w:noProof/>
-              </w:rPr>
-              <w:t> </w:t>
-            </w:r>
-            <w:r>
-              <w:rPr>
-                <w:noProof/>
-              </w:rPr>
-              <w:t> </w:t>
-            </w:r>
-            <w:r>
+                <w:lang w:val="it-CH"/>
+              </w:rPr>
+              <w:t xml:space="preserve"> </w:t>
+            </w:r>
+            <w:r>
+              <w:rPr>
+                <w:lang w:val="it-CH"/>
+              </w:rPr>
               <w:fldChar w:fldCharType="end"/>
             </w:r>
             <w:r>
-              <w:t>] Medical Device</w:t>
-            </w:r>
-          </w:p>
-          <w:p>
-            <w:pPr>
-              <w:pStyle w:val="Text"/>
-            </w:pPr>
-            <w:r>
-              <w:t>[</w:t>
-            </w:r>
-            <w:r>
-              <w:fldChar w:fldCharType="begin">
-                <w:ffData>
-                  <w:name w:val="Text32"/>
-                  <w:enabled/>
-                  <w:calcOnExit w:val="0"/>
-                  <w:textInput/>
-                </w:ffData>
-              </w:fldChar>
-            </w:r>
-            <w:r>
-              <w:instrText xml:space="preserve"> FORMTEXT </w:instrText>
-            </w:r>
-            <w:r>
-              <w:fldChar w:fldCharType="separate"/>
-            </w:r>
-            <w:r>
-              <w:rPr>
-                <w:noProof/>
-              </w:rPr>
-              <w:t> </w:t>
-            </w:r>
-            <w:r>
-              <w:rPr>
-                <w:noProof/>
-              </w:rPr>
-              <w:t> </w:t>
-            </w:r>
-            <w:r>
-              <w:rPr>
-                <w:noProof/>
-              </w:rPr>
-              <w:t> </w:t>
-            </w:r>
-            <w:r>
-              <w:rPr>
-                <w:noProof/>
-              </w:rPr>
-              <w:t> </w:t>
-            </w:r>
-            <w:r>
-              <w:rPr>
-                <w:noProof/>
-              </w:rPr>
-              <w:t> </w:t>
-            </w:r>
-            <w:r>
-              <w:fldChar w:fldCharType="end"/>
-            </w:r>
-            <w:r>
-              <w:t>] Other</w:t>
+              <w:rPr>
+                <w:lang w:val="it-CH"/>
+              </w:rPr>
+              <w:t xml:space="preserve"> </w:t>
             </w:r>
           </w:p>
         </w:tc>
         <w:tc>
           <w:tcPr>
-            <w:tcW w:w="3586" w:type="dxa"/>
+            <w:tcW w:w="3521" w:type="dxa"/>
             <w:gridSpan w:val="2"/>
             <w:tcBorders>
               <w:bottom w:val="single" w:sz="4" w:space="0" w:color="4FB4E0"/>
@@ -1004,170 +1341,241 @@
           <w:p>
             <w:pPr>
               <w:pStyle w:val="Text"/>
-            </w:pPr>
-            <w:r>
-              <w:t>[</w:t>
-            </w:r>
-            <w:r>
-              <w:fldChar w:fldCharType="begin">
-                <w:ffData>
-                  <w:name w:val="Text30"/>
-                  <w:enabled/>
-                  <w:calcOnExit w:val="0"/>
-                  <w:textInput/>
-                </w:ffData>
-              </w:fldChar>
-            </w:r>
-            <w:r>
-              <w:instrText xml:space="preserve"> FORMTEXT </w:instrText>
-            </w:r>
-            <w:r>
-              <w:fldChar w:fldCharType="separate"/>
-            </w:r>
-            <w:r>
-              <w:rPr>
-                <w:noProof/>
-              </w:rPr>
-              <w:t> </w:t>
-            </w:r>
-            <w:r>
-              <w:rPr>
-                <w:noProof/>
-              </w:rPr>
-              <w:t> </w:t>
-            </w:r>
-            <w:r>
-              <w:rPr>
-                <w:noProof/>
-              </w:rPr>
-              <w:t> </w:t>
-            </w:r>
-            <w:r>
-              <w:rPr>
-                <w:noProof/>
-              </w:rPr>
-              <w:t> </w:t>
-            </w:r>
-            <w:r>
-              <w:rPr>
-                <w:noProof/>
-              </w:rPr>
-              <w:t> </w:t>
-            </w:r>
-            <w:r>
-              <w:fldChar w:fldCharType="end"/>
-            </w:r>
-            <w:r>
-              <w:t xml:space="preserve">] A     </w:t>
-            </w:r>
-            <w:proofErr w:type="gramStart"/>
-            <w:r>
-              <w:t xml:space="preserve">   [</w:t>
-            </w:r>
-            <w:proofErr w:type="gramEnd"/>
-            <w:r>
-              <w:fldChar w:fldCharType="begin">
-                <w:ffData>
-                  <w:name w:val="Text31"/>
-                  <w:enabled/>
-                  <w:calcOnExit w:val="0"/>
-                  <w:textInput/>
-                </w:ffData>
-              </w:fldChar>
-            </w:r>
-            <w:r>
-              <w:instrText xml:space="preserve"> FORMTEXT </w:instrText>
-            </w:r>
-            <w:r>
-              <w:fldChar w:fldCharType="separate"/>
-            </w:r>
-            <w:r>
-              <w:rPr>
-                <w:noProof/>
-              </w:rPr>
-              <w:t> </w:t>
-            </w:r>
-            <w:r>
-              <w:rPr>
-                <w:noProof/>
-              </w:rPr>
-              <w:t> </w:t>
-            </w:r>
-            <w:r>
-              <w:rPr>
-                <w:noProof/>
-              </w:rPr>
-              <w:t> </w:t>
-            </w:r>
-            <w:r>
-              <w:rPr>
-                <w:noProof/>
-              </w:rPr>
-              <w:t> </w:t>
-            </w:r>
-            <w:r>
-              <w:rPr>
-                <w:noProof/>
-              </w:rPr>
-              <w:t> </w:t>
-            </w:r>
-            <w:r>
-              <w:fldChar w:fldCharType="end"/>
-            </w:r>
-            <w:r>
-              <w:t>] B        [</w:t>
-            </w:r>
-            <w:r>
-              <w:fldChar w:fldCharType="begin">
-                <w:ffData>
-                  <w:name w:val="Text32"/>
-                  <w:enabled/>
-                  <w:calcOnExit w:val="0"/>
-                  <w:textInput/>
-                </w:ffData>
-              </w:fldChar>
-            </w:r>
-            <w:r>
-              <w:instrText xml:space="preserve"> FORMTEXT </w:instrText>
-            </w:r>
-            <w:r>
-              <w:fldChar w:fldCharType="separate"/>
-            </w:r>
-            <w:r>
-              <w:rPr>
-                <w:noProof/>
-              </w:rPr>
-              <w:t> </w:t>
-            </w:r>
-            <w:r>
-              <w:rPr>
-                <w:noProof/>
-              </w:rPr>
-              <w:t> </w:t>
-            </w:r>
-            <w:r>
-              <w:rPr>
-                <w:noProof/>
-              </w:rPr>
-              <w:t> </w:t>
-            </w:r>
-            <w:r>
-              <w:rPr>
-                <w:noProof/>
-              </w:rPr>
-              <w:t> </w:t>
-            </w:r>
-            <w:r>
-              <w:rPr>
-                <w:noProof/>
-              </w:rPr>
-              <w:t> </w:t>
-            </w:r>
-            <w:r>
-              <w:fldChar w:fldCharType="end"/>
-            </w:r>
-            <w:r>
-              <w:t>] C</w:t>
+              <w:spacing w:after="60"/>
+            </w:pPr>
+            <w:sdt>
+              <w:sdtPr>
+                <w:rPr>
+                  <w:sz w:val="20"/>
+                </w:rPr>
+                <w:id w:val="-10149293"/>
+                <w14:checkbox>
+                  <w14:checked w14:val="0"/>
+                  <w14:checkedState w14:val="2612" w14:font="MS Gothic"/>
+                  <w14:uncheckedState w14:val="2610" w14:font="MS Gothic"/>
+                </w14:checkbox>
+              </w:sdtPr>
+              <w:sdtContent>
+                <w:r>
+                  <w:rPr>
+                    <w:rFonts w:ascii="MS Gothic" w:eastAsia="MS Gothic" w:hAnsi="MS Gothic" w:hint="eastAsia"/>
+                    <w:sz w:val="20"/>
+                  </w:rPr>
+                  <w:t>☐</w:t>
+                </w:r>
+              </w:sdtContent>
+            </w:sdt>
+            <w:r>
+              <w:t xml:space="preserve"> A</w:t>
+            </w:r>
+            <w:r>
+              <w:t xml:space="preserve">, </w:t>
+            </w:r>
+            <w:r>
+              <w:tab/>
+              <w:t xml:space="preserve">for MD: </w:t>
+            </w:r>
+            <w:sdt>
+              <w:sdtPr>
+                <w:rPr>
+                  <w:sz w:val="20"/>
+                </w:rPr>
+                <w:id w:val="-1618592459"/>
+                <w14:checkbox>
+                  <w14:checked w14:val="0"/>
+                  <w14:checkedState w14:val="2612" w14:font="MS Gothic"/>
+                  <w14:uncheckedState w14:val="2610" w14:font="MS Gothic"/>
+                </w14:checkbox>
+              </w:sdtPr>
+              <w:sdtContent>
+                <w:r>
+                  <w:rPr>
+                    <w:rFonts w:ascii="MS Gothic" w:eastAsia="MS Gothic" w:hAnsi="MS Gothic" w:hint="eastAsia"/>
+                    <w:sz w:val="20"/>
+                  </w:rPr>
+                  <w:t>☐</w:t>
+                </w:r>
+              </w:sdtContent>
+            </w:sdt>
+            <w:r>
+              <w:t xml:space="preserve"> A</w:t>
+            </w:r>
+            <w:r>
+              <w:t xml:space="preserve">1, </w:t>
+            </w:r>
+            <w:sdt>
+              <w:sdtPr>
+                <w:rPr>
+                  <w:sz w:val="20"/>
+                </w:rPr>
+                <w:id w:val="-1496650739"/>
+                <w14:checkbox>
+                  <w14:checked w14:val="0"/>
+                  <w14:checkedState w14:val="2612" w14:font="MS Gothic"/>
+                  <w14:uncheckedState w14:val="2610" w14:font="MS Gothic"/>
+                </w14:checkbox>
+              </w:sdtPr>
+              <w:sdtContent>
+                <w:r>
+                  <w:rPr>
+                    <w:rFonts w:ascii="MS Gothic" w:eastAsia="MS Gothic" w:hAnsi="MS Gothic" w:hint="eastAsia"/>
+                    <w:sz w:val="20"/>
+                  </w:rPr>
+                  <w:t>☐</w:t>
+                </w:r>
+              </w:sdtContent>
+            </w:sdt>
+            <w:r>
+              <w:t xml:space="preserve"> A</w:t>
+            </w:r>
+            <w:r>
+              <w:t>2</w:t>
+            </w:r>
+            <w:r>
+              <w:t xml:space="preserve"> </w:t>
+            </w:r>
+          </w:p>
+          <w:p>
+            <w:pPr>
+              <w:pStyle w:val="Text"/>
+              <w:spacing w:after="60"/>
+            </w:pPr>
+            <w:sdt>
+              <w:sdtPr>
+                <w:rPr>
+                  <w:sz w:val="20"/>
+                </w:rPr>
+                <w:id w:val="-987788454"/>
+                <w14:checkbox>
+                  <w14:checked w14:val="0"/>
+                  <w14:checkedState w14:val="2612" w14:font="MS Gothic"/>
+                  <w14:uncheckedState w14:val="2610" w14:font="MS Gothic"/>
+                </w14:checkbox>
+              </w:sdtPr>
+              <w:sdtContent>
+                <w:r>
+                  <w:rPr>
+                    <w:rFonts w:ascii="MS Gothic" w:eastAsia="MS Gothic" w:hAnsi="MS Gothic" w:hint="eastAsia"/>
+                    <w:sz w:val="20"/>
+                  </w:rPr>
+                  <w:t>☐</w:t>
+                </w:r>
+              </w:sdtContent>
+            </w:sdt>
+            <w:r>
+              <w:t xml:space="preserve"> B </w:t>
+            </w:r>
+          </w:p>
+          <w:p>
+            <w:pPr>
+              <w:pStyle w:val="Text"/>
+            </w:pPr>
+            <w:sdt>
+              <w:sdtPr>
+                <w:rPr>
+                  <w:sz w:val="20"/>
+                </w:rPr>
+                <w:id w:val="258810156"/>
+                <w14:checkbox>
+                  <w14:checked w14:val="0"/>
+                  <w14:checkedState w14:val="2612" w14:font="MS Gothic"/>
+                  <w14:uncheckedState w14:val="2610" w14:font="MS Gothic"/>
+                </w14:checkbox>
+              </w:sdtPr>
+              <w:sdtContent>
+                <w:r>
+                  <w:rPr>
+                    <w:rFonts w:ascii="MS Gothic" w:eastAsia="MS Gothic" w:hAnsi="MS Gothic" w:hint="eastAsia"/>
+                    <w:sz w:val="20"/>
+                  </w:rPr>
+                  <w:t>☐</w:t>
+                </w:r>
+              </w:sdtContent>
+            </w:sdt>
+            <w:r>
+              <w:t xml:space="preserve"> C</w:t>
+            </w:r>
+            <w:r>
+              <w:t>,</w:t>
+            </w:r>
+            <w:r>
+              <w:tab/>
+              <w:t xml:space="preserve">for MD: </w:t>
+            </w:r>
+            <w:sdt>
+              <w:sdtPr>
+                <w:rPr>
+                  <w:sz w:val="20"/>
+                </w:rPr>
+                <w:id w:val="433714890"/>
+                <w14:checkbox>
+                  <w14:checked w14:val="0"/>
+                  <w14:checkedState w14:val="2612" w14:font="MS Gothic"/>
+                  <w14:uncheckedState w14:val="2610" w14:font="MS Gothic"/>
+                </w14:checkbox>
+              </w:sdtPr>
+              <w:sdtContent>
+                <w:r>
+                  <w:rPr>
+                    <w:rFonts w:ascii="MS Gothic" w:eastAsia="MS Gothic" w:hAnsi="MS Gothic" w:hint="eastAsia"/>
+                    <w:sz w:val="20"/>
+                  </w:rPr>
+                  <w:t>☐</w:t>
+                </w:r>
+              </w:sdtContent>
+            </w:sdt>
+            <w:r>
+              <w:t xml:space="preserve"> C1, </w:t>
+            </w:r>
+            <w:sdt>
+              <w:sdtPr>
+                <w:rPr>
+                  <w:sz w:val="20"/>
+                </w:rPr>
+                <w:id w:val="-339701300"/>
+                <w14:checkbox>
+                  <w14:checked w14:val="0"/>
+                  <w14:checkedState w14:val="2612" w14:font="MS Gothic"/>
+                  <w14:uncheckedState w14:val="2610" w14:font="MS Gothic"/>
+                </w14:checkbox>
+              </w:sdtPr>
+              <w:sdtContent>
+                <w:r>
+                  <w:rPr>
+                    <w:rFonts w:ascii="MS Gothic" w:eastAsia="MS Gothic" w:hAnsi="MS Gothic" w:hint="eastAsia"/>
+                    <w:sz w:val="20"/>
+                  </w:rPr>
+                  <w:t>☐</w:t>
+                </w:r>
+              </w:sdtContent>
+            </w:sdt>
+            <w:r>
+              <w:t xml:space="preserve"> C2, </w:t>
+            </w:r>
+            <w:sdt>
+              <w:sdtPr>
+                <w:rPr>
+                  <w:sz w:val="20"/>
+                </w:rPr>
+                <w:id w:val="-2110106418"/>
+                <w14:checkbox>
+                  <w14:checked w14:val="0"/>
+                  <w14:checkedState w14:val="2612" w14:font="MS Gothic"/>
+                  <w14:uncheckedState w14:val="2610" w14:font="MS Gothic"/>
+                </w14:checkbox>
+              </w:sdtPr>
+              <w:sdtContent>
+                <w:r>
+                  <w:rPr>
+                    <w:rFonts w:ascii="MS Gothic" w:eastAsia="MS Gothic" w:hAnsi="MS Gothic" w:hint="eastAsia"/>
+                    <w:sz w:val="20"/>
+                  </w:rPr>
+                  <w:t>☐</w:t>
+                </w:r>
+              </w:sdtContent>
+            </w:sdt>
+            <w:r>
+              <w:t xml:space="preserve"> C3</w:t>
             </w:r>
           </w:p>
         </w:tc>
@@ -1175,7 +1583,7 @@
       <w:tr>
         <w:tc>
           <w:tcPr>
-            <w:tcW w:w="3585" w:type="dxa"/>
+            <w:tcW w:w="3504" w:type="dxa"/>
             <w:gridSpan w:val="2"/>
             <w:tcBorders>
               <w:right w:val="nil"/>
@@ -1199,66 +1607,36 @@
             <w:pPr>
               <w:pStyle w:val="Text"/>
             </w:pPr>
-            <w:r>
-              <w:t>[</w:t>
-            </w:r>
-            <w:r>
-              <w:fldChar w:fldCharType="begin">
-                <w:ffData>
-                  <w:name w:val="Text30"/>
-                  <w:enabled/>
-                  <w:calcOnExit w:val="0"/>
-                  <w:textInput/>
-                </w:ffData>
-              </w:fldChar>
-            </w:r>
-            <w:r>
-              <w:instrText xml:space="preserve"> FORMTEXT </w:instrText>
-            </w:r>
-            <w:r>
-              <w:fldChar w:fldCharType="separate"/>
-            </w:r>
-            <w:r>
-              <w:rPr>
-                <w:noProof/>
-              </w:rPr>
-              <w:t> </w:t>
-            </w:r>
-            <w:r>
-              <w:rPr>
-                <w:noProof/>
-              </w:rPr>
-              <w:t> </w:t>
-            </w:r>
-            <w:r>
-              <w:rPr>
-                <w:noProof/>
-              </w:rPr>
-              <w:t> </w:t>
-            </w:r>
-            <w:r>
-              <w:rPr>
-                <w:noProof/>
-              </w:rPr>
-              <w:t> </w:t>
-            </w:r>
-            <w:r>
-              <w:rPr>
-                <w:noProof/>
-              </w:rPr>
-              <w:t> </w:t>
-            </w:r>
-            <w:r>
-              <w:fldChar w:fldCharType="end"/>
-            </w:r>
-            <w:r>
-              <w:t>] Randomised</w:t>
+            <w:sdt>
+              <w:sdtPr>
+                <w:rPr>
+                  <w:sz w:val="20"/>
+                </w:rPr>
+                <w:id w:val="-1295284556"/>
+                <w14:checkbox>
+                  <w14:checked w14:val="0"/>
+                  <w14:checkedState w14:val="2612" w14:font="MS Gothic"/>
+                  <w14:uncheckedState w14:val="2610" w14:font="MS Gothic"/>
+                </w14:checkbox>
+              </w:sdtPr>
+              <w:sdtContent>
+                <w:r>
+                  <w:rPr>
+                    <w:rFonts w:ascii="MS Gothic" w:eastAsia="MS Gothic" w:hAnsi="MS Gothic" w:hint="eastAsia"/>
+                    <w:sz w:val="20"/>
+                  </w:rPr>
+                  <w:t>☐</w:t>
+                </w:r>
+              </w:sdtContent>
+            </w:sdt>
+            <w:r>
+              <w:t xml:space="preserve"> Randomised</w:t>
             </w:r>
           </w:p>
         </w:tc>
         <w:tc>
           <w:tcPr>
-            <w:tcW w:w="3585" w:type="dxa"/>
+            <w:tcW w:w="3505" w:type="dxa"/>
             <w:gridSpan w:val="2"/>
             <w:tcBorders>
               <w:left w:val="nil"/>
@@ -1277,126 +1655,70 @@
             <w:pPr>
               <w:pStyle w:val="Text"/>
             </w:pPr>
-            <w:r>
-              <w:t>[</w:t>
-            </w:r>
-            <w:r>
-              <w:fldChar w:fldCharType="begin">
-                <w:ffData>
-                  <w:name w:val="Text30"/>
-                  <w:enabled/>
-                  <w:calcOnExit w:val="0"/>
-                  <w:textInput/>
-                </w:ffData>
-              </w:fldChar>
-            </w:r>
-            <w:r>
-              <w:instrText xml:space="preserve"> FORMTEXT </w:instrText>
-            </w:r>
-            <w:r>
-              <w:fldChar w:fldCharType="separate"/>
-            </w:r>
-            <w:r>
-              <w:rPr>
-                <w:noProof/>
-              </w:rPr>
-              <w:t> </w:t>
-            </w:r>
-            <w:r>
-              <w:rPr>
-                <w:noProof/>
-              </w:rPr>
-              <w:t> </w:t>
-            </w:r>
-            <w:r>
-              <w:rPr>
-                <w:noProof/>
-              </w:rPr>
-              <w:t> </w:t>
-            </w:r>
-            <w:r>
-              <w:rPr>
-                <w:noProof/>
-              </w:rPr>
-              <w:t> </w:t>
-            </w:r>
-            <w:r>
-              <w:rPr>
-                <w:noProof/>
-              </w:rPr>
-              <w:t> </w:t>
-            </w:r>
-            <w:r>
-              <w:fldChar w:fldCharType="end"/>
-            </w:r>
-            <w:r>
-              <w:t xml:space="preserve">] Open     </w:t>
-            </w:r>
-            <w:proofErr w:type="gramStart"/>
-            <w:r>
-              <w:t xml:space="preserve">   </w:t>
-            </w:r>
-            <w:r>
-              <w:t>[</w:t>
-            </w:r>
-            <w:proofErr w:type="gramEnd"/>
-            <w:r>
-              <w:fldChar w:fldCharType="begin">
-                <w:ffData>
-                  <w:name w:val="Text32"/>
-                  <w:enabled/>
-                  <w:calcOnExit w:val="0"/>
-                  <w:textInput/>
-                </w:ffData>
-              </w:fldChar>
-            </w:r>
-            <w:r>
-              <w:instrText xml:space="preserve"> FORMTEXT </w:instrText>
-            </w:r>
-            <w:r>
-              <w:fldChar w:fldCharType="separate"/>
-            </w:r>
-            <w:r>
-              <w:rPr>
-                <w:noProof/>
-              </w:rPr>
-              <w:t> </w:t>
-            </w:r>
-            <w:r>
-              <w:rPr>
-                <w:noProof/>
-              </w:rPr>
-              <w:t> </w:t>
-            </w:r>
-            <w:r>
-              <w:rPr>
-                <w:noProof/>
-              </w:rPr>
-              <w:t> </w:t>
-            </w:r>
-            <w:r>
-              <w:rPr>
-                <w:noProof/>
-              </w:rPr>
-              <w:t> </w:t>
-            </w:r>
-            <w:r>
-              <w:rPr>
-                <w:noProof/>
-              </w:rPr>
-              <w:t> </w:t>
-            </w:r>
-            <w:r>
-              <w:fldChar w:fldCharType="end"/>
-            </w:r>
-            <w:r>
-              <w:t>] Blinded</w:t>
+            <w:sdt>
+              <w:sdtPr>
+                <w:rPr>
+                  <w:sz w:val="20"/>
+                </w:rPr>
+                <w:id w:val="-164103702"/>
+                <w14:checkbox>
+                  <w14:checked w14:val="0"/>
+                  <w14:checkedState w14:val="2612" w14:font="MS Gothic"/>
+                  <w14:uncheckedState w14:val="2610" w14:font="MS Gothic"/>
+                </w14:checkbox>
+              </w:sdtPr>
+              <w:sdtContent>
+                <w:r>
+                  <w:rPr>
+                    <w:rFonts w:ascii="MS Gothic" w:eastAsia="MS Gothic" w:hAnsi="MS Gothic" w:hint="eastAsia"/>
+                    <w:sz w:val="20"/>
+                  </w:rPr>
+                  <w:t>☐</w:t>
+                </w:r>
+              </w:sdtContent>
+            </w:sdt>
+            <w:r>
+              <w:t xml:space="preserve"> </w:t>
+            </w:r>
+            <w:r>
+              <w:t>Open</w:t>
+            </w:r>
+            <w:r>
+              <w:tab/>
+            </w:r>
+            <w:r>
+              <w:tab/>
+            </w:r>
+            <w:sdt>
+              <w:sdtPr>
+                <w:rPr>
+                  <w:sz w:val="20"/>
+                </w:rPr>
+                <w:id w:val="808519821"/>
+                <w14:checkbox>
+                  <w14:checked w14:val="0"/>
+                  <w14:checkedState w14:val="2612" w14:font="MS Gothic"/>
+                  <w14:uncheckedState w14:val="2610" w14:font="MS Gothic"/>
+                </w14:checkbox>
+              </w:sdtPr>
+              <w:sdtContent>
+                <w:r>
+                  <w:rPr>
+                    <w:rFonts w:ascii="MS Gothic" w:eastAsia="MS Gothic" w:hAnsi="MS Gothic" w:hint="eastAsia"/>
+                    <w:sz w:val="20"/>
+                  </w:rPr>
+                  <w:t>☐</w:t>
+                </w:r>
+              </w:sdtContent>
+            </w:sdt>
+            <w:r>
+              <w:t xml:space="preserve"> Blinded</w:t>
             </w:r>
           </w:p>
         </w:tc>
         <w:tc>
           <w:tcPr>
-            <w:tcW w:w="3586" w:type="dxa"/>
+            <w:tcW w:w="3521" w:type="dxa"/>
             <w:gridSpan w:val="2"/>
             <w:tcBorders>
               <w:left w:val="nil"/>
@@ -1414,60 +1736,33 @@
             <w:pPr>
               <w:pStyle w:val="Text"/>
             </w:pPr>
-            <w:r>
-              <w:t>[</w:t>
-            </w:r>
-            <w:r>
-              <w:fldChar w:fldCharType="begin">
-                <w:ffData>
-                  <w:name w:val="Text32"/>
-                  <w:enabled/>
-                  <w:calcOnExit w:val="0"/>
-                  <w:textInput/>
-                </w:ffData>
-              </w:fldChar>
-            </w:r>
-            <w:r>
-              <w:instrText xml:space="preserve"> FORMTEXT </w:instrText>
-            </w:r>
-            <w:r>
-              <w:fldChar w:fldCharType="separate"/>
-            </w:r>
-            <w:r>
-              <w:rPr>
-                <w:noProof/>
-              </w:rPr>
-              <w:t> </w:t>
-            </w:r>
-            <w:r>
-              <w:rPr>
-                <w:noProof/>
-              </w:rPr>
-              <w:t> </w:t>
-            </w:r>
-            <w:r>
-              <w:rPr>
-                <w:noProof/>
-              </w:rPr>
-              <w:t> </w:t>
-            </w:r>
-            <w:r>
-              <w:rPr>
-                <w:noProof/>
-              </w:rPr>
-              <w:t> </w:t>
-            </w:r>
-            <w:r>
-              <w:rPr>
-                <w:noProof/>
-              </w:rPr>
-              <w:t> </w:t>
-            </w:r>
-            <w:r>
-              <w:fldChar w:fldCharType="end"/>
-            </w:r>
-            <w:r>
-              <w:t xml:space="preserve">] Others: </w:t>
+            <w:sdt>
+              <w:sdtPr>
+                <w:rPr>
+                  <w:sz w:val="20"/>
+                </w:rPr>
+                <w:id w:val="-467361176"/>
+                <w14:checkbox>
+                  <w14:checked w14:val="0"/>
+                  <w14:checkedState w14:val="2612" w14:font="MS Gothic"/>
+                  <w14:uncheckedState w14:val="2610" w14:font="MS Gothic"/>
+                </w14:checkbox>
+              </w:sdtPr>
+              <w:sdtContent>
+                <w:r>
+                  <w:rPr>
+                    <w:rFonts w:ascii="MS Gothic" w:eastAsia="MS Gothic" w:hAnsi="MS Gothic" w:hint="eastAsia"/>
+                    <w:sz w:val="20"/>
+                  </w:rPr>
+                  <w:t>☐</w:t>
+                </w:r>
+              </w:sdtContent>
+            </w:sdt>
+            <w:r>
+              <w:t xml:space="preserve"> Others: </w:t>
+            </w:r>
+            <w:r>
+              <w:t xml:space="preserve"> </w:t>
             </w:r>
             <w:r>
               <w:fldChar w:fldCharType="begin">
@@ -1502,7 +1797,7 @@
       <w:tr>
         <w:tc>
           <w:tcPr>
-            <w:tcW w:w="10756" w:type="dxa"/>
+            <w:tcW w:w="10530" w:type="dxa"/>
             <w:gridSpan w:val="6"/>
           </w:tcPr>
           <w:p>
@@ -1516,14 +1811,22 @@
               <w:rPr>
                 <w:color w:val="auto"/>
               </w:rPr>
-              <w:t>Product name / Intervention</w:t>
-            </w:r>
-            <w:r>
-              <w:rPr>
-                <w:color w:val="auto"/>
-              </w:rPr>
-              <w:t xml:space="preserve">  </w:t>
-            </w:r>
+              <w:t>Product name / Intervention / IMP / MD / IVD Device</w:t>
+            </w:r>
+            <w:r>
+              <w:rPr>
+                <w:color w:val="auto"/>
+              </w:rPr>
+              <w:t xml:space="preserve"> </w:t>
+            </w:r>
+          </w:p>
+          <w:p>
+            <w:pPr>
+              <w:pStyle w:val="TEXT0"/>
+              <w:rPr>
+                <w:color w:val="auto"/>
+              </w:rPr>
+            </w:pPr>
             <w:r>
               <w:rPr>
                 <w:color w:val="auto"/>
@@ -1560,7 +1863,7 @@
       <w:tr>
         <w:tc>
           <w:tcPr>
-            <w:tcW w:w="10756" w:type="dxa"/>
+            <w:tcW w:w="10530" w:type="dxa"/>
             <w:gridSpan w:val="6"/>
           </w:tcPr>
           <w:p>
@@ -1580,7 +1883,21 @@
               <w:rPr>
                 <w:color w:val="auto"/>
               </w:rPr>
-              <w:t xml:space="preserve">  </w:t>
+              <w:t xml:space="preserve"> </w:t>
+            </w:r>
+          </w:p>
+          <w:p>
+            <w:pPr>
+              <w:pStyle w:val="TEXT0"/>
+              <w:rPr>
+                <w:color w:val="auto"/>
+              </w:rPr>
+            </w:pPr>
+            <w:r>
+              <w:rPr>
+                <w:color w:val="auto"/>
+              </w:rPr>
+              <w:t xml:space="preserve"> </w:t>
             </w:r>
             <w:r>
               <w:rPr>
@@ -1618,7 +1935,7 @@
       <w:tr>
         <w:tc>
           <w:tcPr>
-            <w:tcW w:w="10756" w:type="dxa"/>
+            <w:tcW w:w="10530" w:type="dxa"/>
             <w:gridSpan w:val="6"/>
           </w:tcPr>
           <w:p>
@@ -1638,7 +1955,22 @@
               <w:rPr>
                 <w:color w:val="auto"/>
               </w:rPr>
-              <w:t xml:space="preserve">  </w:t>
+              <w:t xml:space="preserve"> </w:t>
+            </w:r>
+          </w:p>
+          <w:p>
+            <w:pPr>
+              <w:pStyle w:val="TEXT0"/>
+              <w:rPr>
+                <w:color w:val="auto"/>
+              </w:rPr>
+            </w:pPr>
+            <w:r>
+              <w:rPr>
+                <w:color w:val="auto"/>
+              </w:rPr>
+              <w:lastRenderedPageBreak/>
+              <w:t xml:space="preserve"> </w:t>
             </w:r>
             <w:r>
               <w:rPr>
@@ -1840,31 +2172,63 @@
     </w:p>
     <w:p>
       <w:pPr>
-        <w:pStyle w:val="TEXT0"/>
-        <w:rPr>
-          <w:color w:val="auto"/>
-        </w:rPr>
-      </w:pPr>
-      <w:r>
-        <w:rPr>
-          <w:color w:val="auto"/>
-        </w:rPr>
+        <w:pStyle w:val="Text"/>
+      </w:pPr>
+      <w:r>
         <w:t xml:space="preserve">Please specify the numbers for Switzerland and </w:t>
       </w:r>
       <w:proofErr w:type="gramStart"/>
       <w:r>
-        <w:rPr>
-          <w:color w:val="auto"/>
-        </w:rPr>
         <w:t>overall</w:t>
       </w:r>
       <w:proofErr w:type="gramEnd"/>
       <w:r>
-        <w:rPr>
-          <w:color w:val="auto"/>
-        </w:rPr>
         <w:t xml:space="preserve"> in case of international trials.</w:t>
       </w:r>
+      <w:r>
+        <w:br/>
+      </w:r>
+      <w:r>
+        <w:br/>
+      </w:r>
+      <w:r>
+        <w:t xml:space="preserve">For category C clinical trials </w:t>
+      </w:r>
+      <w:r>
+        <w:t xml:space="preserve">with MD </w:t>
+      </w:r>
+      <w:r>
+        <w:t xml:space="preserve">that are also being conducted in EU or EEA, </w:t>
+      </w:r>
+      <w:r>
+        <w:t xml:space="preserve">please </w:t>
+      </w:r>
+      <w:r>
+        <w:t>include the status of th</w:t>
+      </w:r>
+      <w:r>
+        <w:t>e clinical trial in the single participating countries</w:t>
+      </w:r>
+      <w:r>
+        <w:br/>
+        <w:t>(</w:t>
+      </w:r>
+      <w:proofErr w:type="spellStart"/>
+      <w:r>
+        <w:t>ClinO</w:t>
+      </w:r>
+      <w:proofErr w:type="spellEnd"/>
+      <w:r>
+        <w:t xml:space="preserve">-MD, Art35 </w:t>
+      </w:r>
+      <w:r>
+        <w:t>2bis)</w:t>
+      </w:r>
+    </w:p>
+    <w:p>
+      <w:pPr>
+        <w:pStyle w:val="Text"/>
+      </w:pPr>
     </w:p>
     <w:tbl>
       <w:tblPr>
@@ -1935,6 +2299,33 @@
               </w:rPr>
               <w:t>Total:</w:t>
             </w:r>
+          </w:p>
+          <w:p>
+            <w:pPr>
+              <w:pStyle w:val="Text"/>
+            </w:pPr>
+            <w:r>
+              <w:t xml:space="preserve">CH: </w:t>
+            </w:r>
+            <w:fldSimple w:instr=" DOCPROPERTY  n_centers_t_ch  \* MERGEFORMAT ">
+              <w:r>
+                <w:t xml:space="preserve"> </w:t>
+              </w:r>
+            </w:fldSimple>
+          </w:p>
+          <w:p>
+            <w:pPr>
+              <w:pStyle w:val="TEXT0"/>
+              <w:rPr>
+                <w:color w:val="auto"/>
+              </w:rPr>
+            </w:pPr>
+            <w:r>
+              <w:rPr>
+                <w:color w:val="auto"/>
+              </w:rPr>
+              <w:t>Total:</w:t>
+            </w:r>
             <w:r>
               <w:rPr>
                 <w:color w:val="auto"/>
@@ -1990,7 +2381,7 @@
                 <w:color w:val="auto"/>
               </w:rPr>
             </w:pPr>
-            <w:bookmarkStart w:id="2" w:name="Text12"/>
+            <w:bookmarkStart w:id="1" w:name="Text12"/>
             <w:r>
               <w:rPr>
                 <w:color w:val="auto"/>
@@ -2002,6 +2393,63 @@
                 <w:color w:val="auto"/>
               </w:rPr>
               <w:t xml:space="preserve">  </w:t>
+            </w:r>
+          </w:p>
+          <w:p>
+            <w:pPr>
+              <w:pStyle w:val="TEXT0"/>
+              <w:rPr>
+                <w:color w:val="auto"/>
+              </w:rPr>
+            </w:pPr>
+            <w:r>
+              <w:rPr>
+                <w:color w:val="auto"/>
+              </w:rPr>
+              <w:t>CH:</w:t>
+            </w:r>
+            <w:r>
+              <w:rPr>
+                <w:color w:val="auto"/>
+              </w:rPr>
+              <w:t xml:space="preserve"> </w:t>
+            </w:r>
+            <w:r>
+              <w:rPr>
+                <w:color w:val="auto"/>
+              </w:rPr>
+              <w:fldChar w:fldCharType="begin"/>
+            </w:r>
+            <w:r>
+              <w:rPr>
+                <w:color w:val="auto"/>
+              </w:rPr>
+              <w:instrText xml:space="preserve"> DOCPROPERTY  n_centers_p_ch  \* MERGEFORMAT </w:instrText>
+            </w:r>
+            <w:r>
+              <w:rPr>
+                <w:color w:val="auto"/>
+              </w:rPr>
+              <w:fldChar w:fldCharType="separate"/>
+            </w:r>
+            <w:r>
+              <w:rPr>
+                <w:color w:val="auto"/>
+              </w:rPr>
+              <w:t xml:space="preserve"> </w:t>
+            </w:r>
+            <w:r>
+              <w:rPr>
+                <w:color w:val="auto"/>
+              </w:rPr>
+              <w:fldChar w:fldCharType="end"/>
+            </w:r>
+            <w:r>
+              <w:rPr>
+                <w:color w:val="auto"/>
+              </w:rPr>
+              <w:br/>
+              <w:t xml:space="preserve">Total: </w:t>
             </w:r>
             <w:r>
               <w:rPr>
@@ -2064,6 +2512,63 @@
               </w:rPr>
               <w:t xml:space="preserve">  </w:t>
             </w:r>
+          </w:p>
+          <w:p>
+            <w:pPr>
+              <w:pStyle w:val="TEXT0"/>
+              <w:rPr>
+                <w:color w:val="auto"/>
+              </w:rPr>
+            </w:pPr>
+            <w:r>
+              <w:rPr>
+                <w:color w:val="auto"/>
+              </w:rPr>
+              <w:t>CH:</w:t>
+            </w:r>
+            <w:r>
+              <w:rPr>
+                <w:color w:val="auto"/>
+              </w:rPr>
+              <w:t xml:space="preserve"> </w:t>
+            </w:r>
+            <w:r>
+              <w:rPr>
+                <w:color w:val="auto"/>
+              </w:rPr>
+              <w:fldChar w:fldCharType="begin"/>
+            </w:r>
+            <w:r>
+              <w:rPr>
+                <w:color w:val="auto"/>
+              </w:rPr>
+              <w:instrText xml:space="preserve"> DOCPROPERTY  n_centers_o_ch  \* MERGEFORMAT </w:instrText>
+            </w:r>
+            <w:r>
+              <w:rPr>
+                <w:color w:val="auto"/>
+              </w:rPr>
+              <w:fldChar w:fldCharType="separate"/>
+            </w:r>
+            <w:r>
+              <w:rPr>
+                <w:color w:val="auto"/>
+              </w:rPr>
+              <w:t xml:space="preserve">  </w:t>
+            </w:r>
+            <w:r>
+              <w:rPr>
+                <w:color w:val="auto"/>
+              </w:rPr>
+              <w:fldChar w:fldCharType="end"/>
+            </w:r>
+            <w:r>
+              <w:rPr>
+                <w:color w:val="auto"/>
+              </w:rPr>
+              <w:br/>
+              <w:t xml:space="preserve">Total: </w:t>
+            </w:r>
             <w:r>
               <w:rPr>
                 <w:color w:val="auto"/>
@@ -2119,12 +2624,69 @@
               </w:rPr>
               <w:t>Closed:</w:t>
             </w:r>
-            <w:bookmarkEnd w:id="2"/>
+            <w:bookmarkEnd w:id="1"/>
             <w:r>
               <w:rPr>
                 <w:color w:val="auto"/>
               </w:rPr>
               <w:t xml:space="preserve">  </w:t>
+            </w:r>
+          </w:p>
+          <w:p>
+            <w:pPr>
+              <w:pStyle w:val="TEXT0"/>
+              <w:rPr>
+                <w:color w:val="auto"/>
+              </w:rPr>
+            </w:pPr>
+            <w:r>
+              <w:rPr>
+                <w:color w:val="auto"/>
+              </w:rPr>
+              <w:t>CH:</w:t>
+            </w:r>
+            <w:r>
+              <w:rPr>
+                <w:color w:val="auto"/>
+              </w:rPr>
+              <w:t xml:space="preserve"> </w:t>
+            </w:r>
+            <w:r>
+              <w:rPr>
+                <w:color w:val="auto"/>
+              </w:rPr>
+              <w:fldChar w:fldCharType="begin"/>
+            </w:r>
+            <w:r>
+              <w:rPr>
+                <w:color w:val="auto"/>
+              </w:rPr>
+              <w:instrText xml:space="preserve"> DOCPROPERTY  n_centers_c_ch  \* MERGEFORMAT </w:instrText>
+            </w:r>
+            <w:r>
+              <w:rPr>
+                <w:color w:val="auto"/>
+              </w:rPr>
+              <w:fldChar w:fldCharType="separate"/>
+            </w:r>
+            <w:r>
+              <w:rPr>
+                <w:color w:val="auto"/>
+              </w:rPr>
+              <w:t xml:space="preserve"> </w:t>
+            </w:r>
+            <w:r>
+              <w:rPr>
+                <w:color w:val="auto"/>
+              </w:rPr>
+              <w:fldChar w:fldCharType="end"/>
+            </w:r>
+            <w:r>
+              <w:rPr>
+                <w:color w:val="auto"/>
+              </w:rPr>
+              <w:br/>
+              <w:t xml:space="preserve">Total: </w:t>
             </w:r>
             <w:r>
               <w:rPr>
@@ -2240,6 +2802,63 @@
               </w:rPr>
               <w:t xml:space="preserve">  </w:t>
             </w:r>
+          </w:p>
+          <w:p>
+            <w:pPr>
+              <w:pStyle w:val="TEXT0"/>
+              <w:rPr>
+                <w:color w:val="auto"/>
+              </w:rPr>
+            </w:pPr>
+            <w:r>
+              <w:rPr>
+                <w:color w:val="auto"/>
+              </w:rPr>
+              <w:t>CH:</w:t>
+            </w:r>
+            <w:r>
+              <w:rPr>
+                <w:color w:val="auto"/>
+              </w:rPr>
+              <w:t xml:space="preserve"> </w:t>
+            </w:r>
+            <w:r>
+              <w:rPr>
+                <w:color w:val="auto"/>
+              </w:rPr>
+              <w:fldChar w:fldCharType="begin"/>
+            </w:r>
+            <w:r>
+              <w:rPr>
+                <w:color w:val="auto"/>
+              </w:rPr>
+              <w:instrText xml:space="preserve"> DOCPROPERTY  n_pat_t_ch  \* MERGEFORMAT </w:instrText>
+            </w:r>
+            <w:r>
+              <w:rPr>
+                <w:color w:val="auto"/>
+              </w:rPr>
+              <w:fldChar w:fldCharType="separate"/>
+            </w:r>
+            <w:r>
+              <w:rPr>
+                <w:color w:val="auto"/>
+              </w:rPr>
+              <w:t xml:space="preserve"> </w:t>
+            </w:r>
+            <w:r>
+              <w:rPr>
+                <w:color w:val="auto"/>
+              </w:rPr>
+              <w:fldChar w:fldCharType="end"/>
+            </w:r>
+            <w:r>
+              <w:rPr>
+                <w:color w:val="auto"/>
+              </w:rPr>
+              <w:br/>
+              <w:t xml:space="preserve">Total: </w:t>
+            </w:r>
             <w:r>
               <w:rPr>
                 <w:color w:val="auto"/>
@@ -2301,6 +2920,63 @@
               </w:rPr>
               <w:t xml:space="preserve">  </w:t>
             </w:r>
+          </w:p>
+          <w:p>
+            <w:pPr>
+              <w:pStyle w:val="TEXT0"/>
+              <w:rPr>
+                <w:color w:val="auto"/>
+              </w:rPr>
+            </w:pPr>
+            <w:r>
+              <w:rPr>
+                <w:color w:val="auto"/>
+              </w:rPr>
+              <w:t>CH:</w:t>
+            </w:r>
+            <w:r>
+              <w:rPr>
+                <w:color w:val="auto"/>
+              </w:rPr>
+              <w:t xml:space="preserve"> </w:t>
+            </w:r>
+            <w:r>
+              <w:rPr>
+                <w:color w:val="auto"/>
+              </w:rPr>
+              <w:fldChar w:fldCharType="begin"/>
+            </w:r>
+            <w:r>
+              <w:rPr>
+                <w:color w:val="auto"/>
+              </w:rPr>
+              <w:instrText xml:space="preserve"> DOCPROPERTY  n_pat_e_ch  \* MERGEFORMAT </w:instrText>
+            </w:r>
+            <w:r>
+              <w:rPr>
+                <w:color w:val="auto"/>
+              </w:rPr>
+              <w:fldChar w:fldCharType="separate"/>
+            </w:r>
+            <w:r>
+              <w:rPr>
+                <w:color w:val="auto"/>
+              </w:rPr>
+              <w:t xml:space="preserve"> </w:t>
+            </w:r>
+            <w:r>
+              <w:rPr>
+                <w:color w:val="auto"/>
+              </w:rPr>
+              <w:fldChar w:fldCharType="end"/>
+            </w:r>
+            <w:r>
+              <w:rPr>
+                <w:color w:val="auto"/>
+              </w:rPr>
+              <w:br/>
+              <w:t xml:space="preserve">Total: </w:t>
+            </w:r>
             <w:r>
               <w:rPr>
                 <w:color w:val="auto"/>
@@ -2362,6 +3038,63 @@
               </w:rPr>
               <w:t xml:space="preserve">  </w:t>
             </w:r>
+          </w:p>
+          <w:p>
+            <w:pPr>
+              <w:pStyle w:val="TEXT0"/>
+              <w:rPr>
+                <w:color w:val="auto"/>
+              </w:rPr>
+            </w:pPr>
+            <w:r>
+              <w:rPr>
+                <w:color w:val="auto"/>
+              </w:rPr>
+              <w:t>CH:</w:t>
+            </w:r>
+            <w:r>
+              <w:rPr>
+                <w:color w:val="auto"/>
+              </w:rPr>
+              <w:t xml:space="preserve"> </w:t>
+            </w:r>
+            <w:r>
+              <w:rPr>
+                <w:color w:val="auto"/>
+              </w:rPr>
+              <w:fldChar w:fldCharType="begin"/>
+            </w:r>
+            <w:r>
+              <w:rPr>
+                <w:color w:val="auto"/>
+              </w:rPr>
+              <w:instrText xml:space="preserve"> DOCPROPERTY  n_pat_c_ch  \* MERGEFORMAT </w:instrText>
+            </w:r>
+            <w:r>
+              <w:rPr>
+                <w:color w:val="auto"/>
+              </w:rPr>
+              <w:fldChar w:fldCharType="separate"/>
+            </w:r>
+            <w:r>
+              <w:rPr>
+                <w:color w:val="auto"/>
+              </w:rPr>
+              <w:t xml:space="preserve"> </w:t>
+            </w:r>
+            <w:r>
+              <w:rPr>
+                <w:color w:val="auto"/>
+              </w:rPr>
+              <w:fldChar w:fldCharType="end"/>
+            </w:r>
+            <w:r>
+              <w:rPr>
+                <w:color w:val="auto"/>
+              </w:rPr>
+              <w:br/>
+              <w:t xml:space="preserve">Total: </w:t>
+            </w:r>
             <w:r>
               <w:rPr>
                 <w:color w:val="auto"/>
@@ -2423,6 +3156,63 @@
               </w:rPr>
               <w:t xml:space="preserve">  </w:t>
             </w:r>
+          </w:p>
+          <w:p>
+            <w:pPr>
+              <w:pStyle w:val="TEXT0"/>
+              <w:rPr>
+                <w:color w:val="auto"/>
+              </w:rPr>
+            </w:pPr>
+            <w:r>
+              <w:rPr>
+                <w:color w:val="auto"/>
+              </w:rPr>
+              <w:t>CH:</w:t>
+            </w:r>
+            <w:r>
+              <w:rPr>
+                <w:color w:val="auto"/>
+              </w:rPr>
+              <w:t xml:space="preserve"> </w:t>
+            </w:r>
+            <w:r>
+              <w:rPr>
+                <w:color w:val="auto"/>
+              </w:rPr>
+              <w:fldChar w:fldCharType="begin"/>
+            </w:r>
+            <w:r>
+              <w:rPr>
+                <w:color w:val="auto"/>
+              </w:rPr>
+              <w:instrText xml:space="preserve"> DOCPROPERTY  n_pat_p_ch  \* MERGEFORMAT </w:instrText>
+            </w:r>
+            <w:r>
+              <w:rPr>
+                <w:color w:val="auto"/>
+              </w:rPr>
+              <w:fldChar w:fldCharType="separate"/>
+            </w:r>
+            <w:r>
+              <w:rPr>
+                <w:color w:val="auto"/>
+              </w:rPr>
+              <w:t xml:space="preserve"> </w:t>
+            </w:r>
+            <w:r>
+              <w:rPr>
+                <w:color w:val="auto"/>
+              </w:rPr>
+              <w:fldChar w:fldCharType="end"/>
+            </w:r>
+            <w:r>
+              <w:rPr>
+                <w:color w:val="auto"/>
+              </w:rPr>
+              <w:br/>
+              <w:t xml:space="preserve">Total: </w:t>
+            </w:r>
             <w:r>
               <w:rPr>
                 <w:color w:val="auto"/>
@@ -2497,38 +3287,49 @@
         <w:rPr>
           <w:color w:val="auto"/>
         </w:rPr>
+        <w:t>Please i</w:t>
+      </w:r>
+      <w:r>
+        <w:rPr>
+          <w:color w:val="auto"/>
+        </w:rPr>
+        <w:t>nclude events that occurred both in Switzerland and abroad</w:t>
+      </w:r>
+    </w:p>
+    <w:p>
+      <w:pPr>
+        <w:pStyle w:val="Text"/>
+      </w:pPr>
+      <w:r>
         <w:t>Please include differences between study and control group if applicable.</w:t>
       </w:r>
       <w:r>
-        <w:rPr>
-          <w:color w:val="auto"/>
-        </w:rPr>
         <w:t xml:space="preserve"> In case the trial is blinded, please add a comment, whether </w:t>
       </w:r>
       <w:r>
-        <w:rPr>
-          <w:color w:val="auto"/>
-        </w:rPr>
         <w:t xml:space="preserve">participants were </w:t>
       </w:r>
       <w:r>
-        <w:rPr>
-          <w:color w:val="auto"/>
-        </w:rPr>
         <w:t>unbli</w:t>
       </w:r>
       <w:r>
-        <w:rPr>
-          <w:color w:val="auto"/>
-        </w:rPr>
         <w:t>nded</w:t>
       </w:r>
       <w:r>
-        <w:rPr>
-          <w:color w:val="auto"/>
-        </w:rPr>
         <w:t>.</w:t>
       </w:r>
+      <w:r>
+        <w:br/>
+      </w:r>
+      <w:r>
+        <w:br/>
+        <w:t>Delete boxes that are not applicable.</w:t>
+      </w:r>
+    </w:p>
+    <w:p>
+      <w:pPr>
+        <w:pStyle w:val="Text"/>
+      </w:pPr>
     </w:p>
     <w:tbl>
       <w:tblPr>
@@ -2565,53 +3366,13 @@
             </w:pPr>
             <w:r>
               <w:rPr>
-                <w:color w:val="auto"/>
+                <w:b/>
+                <w:bCs/>
+                <w:color w:val="auto"/>
+                <w:sz w:val="20"/>
+                <w:szCs w:val="20"/>
               </w:rPr>
               <w:t>Summary of the safety profile</w:t>
-            </w:r>
-          </w:p>
-          <w:p>
-            <w:pPr>
-              <w:pStyle w:val="Text"/>
-              <w:rPr>
-                <w:i/>
-              </w:rPr>
-            </w:pPr>
-            <w:r>
-              <w:rPr>
-                <w:i/>
-              </w:rPr>
-              <w:t>Please delete box</w:t>
-            </w:r>
-            <w:r>
-              <w:rPr>
-                <w:i/>
-              </w:rPr>
-              <w:t>es</w:t>
-            </w:r>
-            <w:r>
-              <w:rPr>
-                <w:i/>
-              </w:rPr>
-              <w:t xml:space="preserve">, which </w:t>
-            </w:r>
-            <w:r>
-              <w:rPr>
-                <w:i/>
-              </w:rPr>
-              <w:t>are</w:t>
-            </w:r>
-            <w:r>
-              <w:rPr>
-                <w:i/>
-              </w:rPr>
-              <w:t xml:space="preserve"> not applicable.</w:t>
-            </w:r>
-            <w:r>
-              <w:rPr>
-                <w:i/>
-              </w:rPr>
-              <w:t xml:space="preserve"> </w:t>
             </w:r>
           </w:p>
         </w:tc>
@@ -2669,8 +3430,8 @@
           <w:highlight w:val="yellow"/>
         </w:rPr>
       </w:pPr>
-      <w:bookmarkStart w:id="3" w:name="partsafety_tab"/>
-      <w:bookmarkEnd w:id="3"/>
+      <w:bookmarkStart w:id="2" w:name="partsafety_tab"/>
+      <w:bookmarkEnd w:id="2"/>
     </w:p>
     <w:p>
       <w:pPr>
@@ -2756,97 +3517,25 @@
               <w:rPr>
                 <w:color w:val="auto"/>
               </w:rPr>
-              <w:t>Relevant safety measures</w:t>
-            </w:r>
-            <w:r>
-              <w:rPr>
-                <w:color w:val="auto"/>
-              </w:rPr>
-              <w:t xml:space="preserve"> (e.g. by </w:t>
-            </w:r>
-            <w:r>
-              <w:rPr>
-                <w:color w:val="auto"/>
-              </w:rPr>
-              <w:t>s</w:t>
-            </w:r>
-            <w:r>
-              <w:rPr>
-                <w:color w:val="auto"/>
-              </w:rPr>
-              <w:t xml:space="preserve">ponsor, </w:t>
-            </w:r>
-            <w:r>
-              <w:rPr>
-                <w:color w:val="auto"/>
-              </w:rPr>
-              <w:t>m</w:t>
-            </w:r>
-            <w:r>
-              <w:rPr>
-                <w:color w:val="auto"/>
-              </w:rPr>
-              <w:t xml:space="preserve">anufacturer/ </w:t>
-            </w:r>
-            <w:r>
-              <w:rPr>
-                <w:color w:val="auto"/>
-              </w:rPr>
-              <w:t>m</w:t>
-            </w:r>
-            <w:r>
-              <w:rPr>
-                <w:color w:val="auto"/>
-              </w:rPr>
-              <w:t xml:space="preserve">arketing </w:t>
-            </w:r>
-            <w:r>
-              <w:rPr>
-                <w:color w:val="auto"/>
-              </w:rPr>
-              <w:t>a</w:t>
-            </w:r>
-            <w:r>
-              <w:rPr>
-                <w:color w:val="auto"/>
-              </w:rPr>
-              <w:t xml:space="preserve">uthorization </w:t>
-            </w:r>
-            <w:r>
-              <w:rPr>
-                <w:color w:val="auto"/>
-              </w:rPr>
-              <w:t>h</w:t>
-            </w:r>
-            <w:r>
-              <w:rPr>
-                <w:color w:val="auto"/>
-              </w:rPr>
-              <w:t xml:space="preserve">older, </w:t>
-            </w:r>
-            <w:r>
-              <w:rPr>
-                <w:color w:val="auto"/>
-              </w:rPr>
-              <w:t>DSMB, agency</w:t>
-            </w:r>
-            <w:r>
-              <w:rPr>
-                <w:color w:val="auto"/>
-              </w:rPr>
-              <w:t xml:space="preserve">, </w:t>
-            </w:r>
-            <w:r>
-              <w:rPr>
-                <w:color w:val="auto"/>
-              </w:rPr>
-              <w:t>ethics committee</w:t>
-            </w:r>
-            <w:r>
-              <w:rPr>
-                <w:color w:val="auto"/>
-              </w:rPr>
-              <w:t>)</w:t>
+              <w:t xml:space="preserve">Relevant safety measures </w:t>
+            </w:r>
+            <w:r>
+              <w:rPr>
+                <w:color w:val="auto"/>
+              </w:rPr>
+              <w:t>taken to prevent health hazards.</w:t>
+            </w:r>
+            <w:r>
+              <w:rPr>
+                <w:color w:val="auto"/>
+              </w:rPr>
+              <w:t xml:space="preserve"> (e.g. by sponsor, manufacturer/ marketing authorization holder, DSMB, agency, ethics committee)</w:t>
+            </w:r>
+            <w:r>
+              <w:rPr>
+                <w:color w:val="auto"/>
+              </w:rPr>
+              <w:t xml:space="preserve"> or indicate NONE</w:t>
             </w:r>
           </w:p>
           <w:p>
@@ -2892,6 +3581,38 @@
               </w:rPr>
               <w:t>New findings related to the safety of the product</w:t>
             </w:r>
+            <w:r>
+              <w:rPr>
+                <w:color w:val="auto"/>
+              </w:rPr>
+              <w:t xml:space="preserve"> </w:t>
+            </w:r>
+            <w:r>
+              <w:rPr>
+                <w:color w:val="auto"/>
+              </w:rPr>
+              <w:t xml:space="preserve">(from literature, new SmPC, from other trials, </w:t>
+            </w:r>
+            <w:proofErr w:type="spellStart"/>
+            <w:r>
+              <w:rPr>
+                <w:color w:val="auto"/>
+              </w:rPr>
+              <w:t>Swissmedic</w:t>
+            </w:r>
+            <w:proofErr w:type="spellEnd"/>
+            <w:r>
+              <w:rPr>
+                <w:color w:val="auto"/>
+              </w:rPr>
+              <w:t>, market surveillance, etc.)</w:t>
+            </w:r>
+            <w:r>
+              <w:rPr>
+                <w:color w:val="auto"/>
+              </w:rPr>
+              <w:t xml:space="preserve"> or indicate NONE</w:t>
+            </w:r>
           </w:p>
           <w:p>
             <w:pPr>
@@ -2949,6 +3670,13 @@
               </w:rPr>
               <w:t>contraindications, adverse events of special interest)</w:t>
             </w:r>
+            <w:r>
+              <w:rPr>
+                <w:rFonts w:ascii="Arial" w:hAnsi="Arial" w:cs="Arial"/>
+                <w:color w:val="auto"/>
+              </w:rPr>
+              <w:t xml:space="preserve"> or indicate NONE</w:t>
+            </w:r>
           </w:p>
           <w:p>
             <w:pPr>
@@ -3037,12 +3765,9 @@
       <w:pPr>
         <w:pStyle w:val="berschriftIntroLauftext"/>
         <w:sectPr>
-          <w:headerReference w:type="even" r:id="rId11"/>
-          <w:headerReference w:type="default" r:id="rId12"/>
-          <w:footerReference w:type="even" r:id="rId13"/>
-          <w:footerReference w:type="default" r:id="rId14"/>
-          <w:headerReference w:type="first" r:id="rId15"/>
-          <w:footerReference w:type="first" r:id="rId16"/>
+          <w:footerReference w:type="default" r:id="rId11"/>
+          <w:headerReference w:type="first" r:id="rId12"/>
+          <w:footerReference w:type="first" r:id="rId13"/>
           <w:type w:val="continuous"/>
           <w:pgSz w:w="11900" w:h="16840"/>
           <w:pgMar w:top="1671" w:right="680" w:bottom="567" w:left="680" w:header="708" w:footer="708" w:gutter="0"/>
@@ -3060,8 +3785,387 @@
         <w:lastRenderedPageBreak/>
         <w:t>Line listing</w:t>
       </w:r>
-      <w:bookmarkStart w:id="4" w:name="llist"/>
-      <w:bookmarkEnd w:id="4"/>
+    </w:p>
+    <w:p>
+      <w:pPr>
+        <w:pStyle w:val="TEXT0"/>
+        <w:spacing w:after="0"/>
+        <w:rPr>
+          <w:color w:val="auto"/>
+        </w:rPr>
+      </w:pPr>
+      <w:r>
+        <w:rPr>
+          <w:color w:val="auto"/>
+        </w:rPr>
+        <w:t>Line listing of SAEs, SADRs and SUSARs,</w:t>
+      </w:r>
+      <w:r>
+        <w:rPr>
+          <w:color w:val="auto"/>
+        </w:rPr>
+        <w:t xml:space="preserve"> and Device deficiencies (DD)</w:t>
+      </w:r>
+      <w:r>
+        <w:rPr>
+          <w:color w:val="auto"/>
+        </w:rPr>
+        <w:t xml:space="preserve"> including international cases</w:t>
+      </w:r>
+      <w:r>
+        <w:rPr>
+          <w:color w:val="auto"/>
+        </w:rPr>
+        <w:t xml:space="preserve">, </w:t>
+      </w:r>
+      <w:r>
+        <w:rPr>
+          <w:b/>
+          <w:bCs/>
+          <w:color w:val="auto"/>
+        </w:rPr>
+        <w:t>for the period covered by the ASR</w:t>
+      </w:r>
+      <w:r>
+        <w:rPr>
+          <w:color w:val="auto"/>
+        </w:rPr>
+        <w:t>.</w:t>
+      </w:r>
+      <w:r>
+        <w:rPr>
+          <w:color w:val="auto"/>
+        </w:rPr>
+        <w:br/>
+        <w:t>(code and version of used standard (e.g.</w:t>
+      </w:r>
+      <w:r>
+        <w:rPr>
+          <w:color w:val="auto"/>
+        </w:rPr>
+        <w:t>,</w:t>
+      </w:r>
+      <w:r>
+        <w:rPr>
+          <w:color w:val="auto"/>
+        </w:rPr>
+        <w:t xml:space="preserve"> MedDRA or CTCAE) should be indicated, details on SUSARs will be attached as appendices)</w:t>
+      </w:r>
+    </w:p>
+    <w:p>
+      <w:pPr>
+        <w:pStyle w:val="Text"/>
+        <w:rPr>
+          <w:szCs w:val="16"/>
+        </w:rPr>
+      </w:pPr>
+      <w:r>
+        <w:rPr>
+          <w:szCs w:val="16"/>
+        </w:rPr>
+        <w:t xml:space="preserve">In case the line listing is generated automatically by your database, please replace the table below, considering all relevant information. </w:t>
+      </w:r>
+    </w:p>
+    <w:p>
+      <w:pPr>
+        <w:pStyle w:val="Text"/>
+        <w:numPr>
+          <w:ilvl w:val="0"/>
+          <w:numId w:val="10"/>
+        </w:numPr>
+      </w:pPr>
+      <w:r>
+        <w:rPr>
+          <w:bCs/>
+        </w:rPr>
+        <w:t xml:space="preserve">For </w:t>
+      </w:r>
+      <w:r>
+        <w:rPr>
+          <w:b/>
+        </w:rPr>
+        <w:t>IMPs</w:t>
+      </w:r>
+      <w:r>
+        <w:rPr>
+          <w:b/>
+        </w:rPr>
+        <w:t xml:space="preserve"> or transplantation</w:t>
+      </w:r>
+      <w:r>
+        <w:rPr>
+          <w:b/>
+        </w:rPr>
+        <w:t>:</w:t>
+      </w:r>
+      <w:r>
+        <w:t xml:space="preserve"> </w:t>
+      </w:r>
+      <w:r>
+        <w:t>SAEs, SADRs and SUSARs</w:t>
+      </w:r>
+    </w:p>
+    <w:p>
+      <w:pPr>
+        <w:pStyle w:val="Text"/>
+        <w:numPr>
+          <w:ilvl w:val="0"/>
+          <w:numId w:val="10"/>
+        </w:numPr>
+        <w:rPr>
+          <w:szCs w:val="16"/>
+        </w:rPr>
+      </w:pPr>
+      <w:r>
+        <w:rPr>
+          <w:bCs/>
+          <w:lang w:val="en-US"/>
+        </w:rPr>
+        <w:t xml:space="preserve">For </w:t>
+      </w:r>
+      <w:r>
+        <w:rPr>
+          <w:b/>
+          <w:lang w:val="en-US"/>
+        </w:rPr>
+        <w:t>O</w:t>
+      </w:r>
+      <w:r>
+        <w:rPr>
+          <w:b/>
+          <w:lang w:val="en-US"/>
+        </w:rPr>
+        <w:t>ther clinical trials</w:t>
+      </w:r>
+      <w:r>
+        <w:rPr>
+          <w:lang w:val="en-US"/>
+        </w:rPr>
+        <w:t xml:space="preserve">: </w:t>
+      </w:r>
+      <w:r>
+        <w:rPr>
+          <w:szCs w:val="16"/>
+        </w:rPr>
+        <w:t>SAE</w:t>
+      </w:r>
+      <w:r>
+        <w:rPr>
+          <w:szCs w:val="16"/>
+          <w:lang w:val="en-US"/>
+        </w:rPr>
+        <w:t>s</w:t>
+      </w:r>
+      <w:r>
+        <w:rPr>
+          <w:szCs w:val="16"/>
+        </w:rPr>
+        <w:t xml:space="preserve"> </w:t>
+      </w:r>
+      <w:r>
+        <w:rPr>
+          <w:szCs w:val="16"/>
+        </w:rPr>
+        <w:t>where</w:t>
+      </w:r>
+      <w:r>
+        <w:rPr>
+          <w:szCs w:val="16"/>
+        </w:rPr>
+        <w:t xml:space="preserve"> a relationship </w:t>
+      </w:r>
+      <w:r>
+        <w:rPr>
+          <w:lang w:val="en-US"/>
+        </w:rPr>
+        <w:t>with</w:t>
+      </w:r>
+      <w:r>
+        <w:rPr>
+          <w:szCs w:val="16"/>
+        </w:rPr>
+        <w:t xml:space="preserve"> the study intervention cannot b</w:t>
+      </w:r>
+      <w:r>
+        <w:rPr>
+          <w:lang w:val="en-US"/>
+        </w:rPr>
+        <w:t>e excluded</w:t>
+      </w:r>
+      <w:r>
+        <w:rPr>
+          <w:lang w:val="en-US"/>
+        </w:rPr>
+        <w:t>.</w:t>
+      </w:r>
+    </w:p>
+    <w:p>
+      <w:pPr>
+        <w:pStyle w:val="TEXT0"/>
+        <w:numPr>
+          <w:ilvl w:val="0"/>
+          <w:numId w:val="10"/>
+        </w:numPr>
+        <w:spacing w:after="0"/>
+        <w:rPr>
+          <w:color w:val="auto"/>
+        </w:rPr>
+      </w:pPr>
+      <w:r>
+        <w:rPr>
+          <w:bCs/>
+          <w:color w:val="auto"/>
+        </w:rPr>
+        <w:t xml:space="preserve">For </w:t>
+      </w:r>
+      <w:r>
+        <w:rPr>
+          <w:b/>
+          <w:color w:val="auto"/>
+        </w:rPr>
+        <w:t>MDs</w:t>
+      </w:r>
+      <w:r>
+        <w:rPr>
+          <w:b/>
+          <w:color w:val="auto"/>
+        </w:rPr>
+        <w:t>/IVD</w:t>
+      </w:r>
+      <w:r>
+        <w:rPr>
+          <w:color w:val="auto"/>
+        </w:rPr>
+        <w:t>: SA</w:t>
+      </w:r>
+      <w:r>
+        <w:rPr>
+          <w:color w:val="auto"/>
+        </w:rPr>
+        <w:t>D</w:t>
+      </w:r>
+      <w:r>
+        <w:rPr>
+          <w:color w:val="auto"/>
+        </w:rPr>
+        <w:t>Es and Device Deficiencies</w:t>
+      </w:r>
+      <w:r>
+        <w:rPr>
+          <w:color w:val="auto"/>
+        </w:rPr>
+        <w:t xml:space="preserve"> with SADE potential.</w:t>
+      </w:r>
+      <w:r>
+        <w:rPr>
+          <w:color w:val="auto"/>
+        </w:rPr>
+        <w:t xml:space="preserve"> </w:t>
+      </w:r>
+      <w:r>
+        <w:rPr>
+          <w:color w:val="auto"/>
+        </w:rPr>
+        <w:t xml:space="preserve">Refer to ISO 14155 and ISO 20916 (where a Serious Adverse Event (SAE) reporting table is available). </w:t>
+      </w:r>
+      <w:r>
+        <w:rPr>
+          <w:color w:val="auto"/>
+        </w:rPr>
+        <w:t>For multi</w:t>
+      </w:r>
+      <w:r>
+        <w:rPr>
+          <w:color w:val="auto"/>
+        </w:rPr>
+        <w:t>-</w:t>
+      </w:r>
+      <w:r>
+        <w:rPr>
+          <w:color w:val="auto"/>
+        </w:rPr>
+        <w:t>centre</w:t>
+      </w:r>
+      <w:r>
+        <w:rPr>
+          <w:color w:val="auto"/>
+        </w:rPr>
+        <w:t xml:space="preserve"> </w:t>
+      </w:r>
+      <w:r>
+        <w:rPr>
+          <w:color w:val="auto"/>
+        </w:rPr>
+        <w:t xml:space="preserve">international studies </w:t>
+      </w:r>
+      <w:r>
+        <w:rPr>
+          <w:color w:val="auto"/>
+        </w:rPr>
+        <w:t>submit</w:t>
+      </w:r>
+      <w:r>
+        <w:rPr>
+          <w:color w:val="auto"/>
+        </w:rPr>
+        <w:t xml:space="preserve"> tabular SAE reports according to </w:t>
+      </w:r>
+      <w:r>
+        <w:rPr>
+          <w:color w:val="auto"/>
+        </w:rPr>
+        <w:t>MDCG 2020-10/2 template</w:t>
+      </w:r>
+    </w:p>
+    <w:p>
+      <w:pPr>
+        <w:pStyle w:val="TEXT0"/>
+        <w:numPr>
+          <w:ilvl w:val="0"/>
+          <w:numId w:val="10"/>
+        </w:numPr>
+        <w:spacing w:after="0"/>
+        <w:rPr>
+          <w:color w:val="auto"/>
+        </w:rPr>
+      </w:pPr>
+      <w:r>
+        <w:rPr>
+          <w:color w:val="auto"/>
+        </w:rPr>
+        <w:t xml:space="preserve">For </w:t>
+      </w:r>
+      <w:proofErr w:type="spellStart"/>
+      <w:r>
+        <w:rPr>
+          <w:b/>
+          <w:bCs/>
+          <w:color w:val="auto"/>
+        </w:rPr>
+        <w:t>TrP</w:t>
+      </w:r>
+      <w:proofErr w:type="spellEnd"/>
+      <w:r>
+        <w:rPr>
+          <w:b/>
+          <w:bCs/>
+          <w:color w:val="auto"/>
+        </w:rPr>
+        <w:t>/GT/GMO</w:t>
+      </w:r>
+      <w:r>
+        <w:rPr>
+          <w:color w:val="auto"/>
+        </w:rPr>
+        <w:t>: SAEs, SADRs, SUSARs and quality defects. In the case of international multicentre trials, the data on patients treated in Switzerland should be presented separately.</w:t>
+      </w:r>
+    </w:p>
+    <w:p>
+      <w:pPr>
+        <w:pStyle w:val="berschriftIntroLauftext"/>
+      </w:pPr>
+      <w:bookmarkStart w:id="3" w:name="llist"/>
+      <w:bookmarkEnd w:id="3"/>
     </w:p>
     <w:p>
       <w:pPr>
@@ -3437,16 +4541,6 @@
 </file>
 
 <file path=word/footer1.xml><?xml version="1.0" encoding="utf-8"?>
-<w:ftr xmlns:wpc="http://schemas.microsoft.com/office/word/2010/wordprocessingCanvas" xmlns:cx="http://schemas.microsoft.com/office/drawing/2014/chartex" xmlns:cx1="http://schemas.microsoft.com/office/drawing/2015/9/8/chartex" xmlns:cx2="http://schemas.microsoft.com/office/drawing/2015/10/21/chartex" xmlns:cx3="http://schemas.microsoft.com/office/drawing/2016/5/9/chartex" xmlns:cx4="http://schemas.microsoft.com/office/drawing/2016/5/10/chartex" xmlns:cx5="http://schemas.microsoft.com/office/drawing/2016/5/11/chartex" xmlns:cx6="http://schemas.microsoft.com/office/drawing/2016/5/12/chartex" xmlns:cx7="http://schemas.microsoft.com/office/drawing/2016/5/13/chartex" xmlns:cx8="http://schemas.microsoft.com/office/drawing/2016/5/14/chartex" xmlns:mc="http://schemas.openxmlformats.org/markup-compatibility/2006" xmlns:aink="http://schemas.microsoft.com/office/drawing/2016/ink" xmlns:am3d="http://schemas.microsoft.com/office/drawing/2017/model3d" xmlns:o="urn:schemas-microsoft-com:office:office" xmlns:oel="http://schemas.microsoft.com/office/2019/extlst" xmlns:r="http://schemas.openxmlformats.org/officeDocument/2006/relationships" xmlns:m="http://schemas.openxmlformats.org/officeDocument/2006/math" xmlns:v="urn:schemas-microsoft-com:vml" xmlns:wp14="http://schemas.microsoft.com/office/word/2010/wordprocessingDrawing" xmlns:wp="http://schemas.openxmlformats.org/drawingml/2006/wordprocessingDrawing" xmlns:w10="urn:schemas-microsoft-com:office:word" xmlns:w="http://schemas.openxmlformats.org/wordprocessingml/2006/main" xmlns:w14="http://schemas.microsoft.com/office/word/2010/wordml" xmlns:w15="http://schemas.microsoft.com/office/word/2012/wordml" xmlns:w16cex="http://schemas.microsoft.com/office/word/2018/wordml/cex" xmlns:w16cid="http://schemas.microsoft.com/office/word/2016/wordml/cid" xmlns:w16="http://schemas.microsoft.com/office/word/2018/wordml" xmlns:w16sdtdh="http://schemas.microsoft.com/office/word/2020/wordml/sdtdatahash" xmlns:w16se="http://schemas.microsoft.com/office/word/2015/wordml/symex" xmlns:wpg="http://schemas.microsoft.com/office/word/2010/wordprocessingGroup" xmlns:wpi="http://schemas.microsoft.com/office/word/2010/wordprocessingInk" xmlns:wne="http://schemas.microsoft.com/office/word/2006/wordml" xmlns:wps="http://schemas.microsoft.com/office/word/2010/wordprocessingShape" mc:Ignorable="w14 w15 w16se w16cid w16 w16cex w16sdtdh wp14">
-  <w:p>
-    <w:pPr>
-      <w:pStyle w:val="Footer"/>
-    </w:pPr>
-  </w:p>
-</w:ftr>
-</file>
-
-<file path=word/footer2.xml><?xml version="1.0" encoding="utf-8"?>
 <w:ftr xmlns:wpc="http://schemas.microsoft.com/office/word/2010/wordprocessingCanvas" xmlns:cx="http://schemas.microsoft.com/office/drawing/2014/chartex" xmlns:cx1="http://schemas.microsoft.com/office/drawing/2015/9/8/chartex" xmlns:cx2="http://schemas.microsoft.com/office/drawing/2015/10/21/chartex" xmlns:cx3="http://schemas.microsoft.com/office/drawing/2016/5/9/chartex" xmlns:cx4="http://schemas.microsoft.com/office/drawing/2016/5/10/chartex" xmlns:cx5="http://schemas.microsoft.com/office/drawing/2016/5/11/chartex" xmlns:cx6="http://schemas.microsoft.com/office/drawing/2016/5/12/chartex" xmlns:cx7="http://schemas.microsoft.com/office/drawing/2016/5/13/chartex" xmlns:cx8="http://schemas.microsoft.com/office/drawing/2016/5/14/chartex" xmlns:mc="http://schemas.openxmlformats.org/markup-compatibility/2006" xmlns:aink="http://schemas.microsoft.com/office/drawing/2016/ink" xmlns:am3d="http://schemas.microsoft.com/office/drawing/2017/model3d" xmlns:o="urn:schemas-microsoft-com:office:office" xmlns:oel="http://schemas.microsoft.com/office/2019/extlst" xmlns:r="http://schemas.openxmlformats.org/officeDocument/2006/relationships" xmlns:m="http://schemas.openxmlformats.org/officeDocument/2006/math" xmlns:v="urn:schemas-microsoft-com:vml" xmlns:wp14="http://schemas.microsoft.com/office/word/2010/wordprocessingDrawing" xmlns:wp="http://schemas.openxmlformats.org/drawingml/2006/wordprocessingDrawing" xmlns:w10="urn:schemas-microsoft-com:office:word" xmlns:w="http://schemas.openxmlformats.org/wordprocessingml/2006/main" xmlns:w14="http://schemas.microsoft.com/office/word/2010/wordml" xmlns:w15="http://schemas.microsoft.com/office/word/2012/wordml" xmlns:w16cex="http://schemas.microsoft.com/office/word/2018/wordml/cex" xmlns:w16cid="http://schemas.microsoft.com/office/word/2016/wordml/cid" xmlns:w16="http://schemas.microsoft.com/office/word/2018/wordml" xmlns:w16sdtdh="http://schemas.microsoft.com/office/word/2020/wordml/sdtdatahash" xmlns:w16se="http://schemas.microsoft.com/office/word/2015/wordml/symex" xmlns:wpg="http://schemas.microsoft.com/office/word/2010/wordprocessingGroup" xmlns:wpi="http://schemas.microsoft.com/office/word/2010/wordprocessingInk" xmlns:wne="http://schemas.microsoft.com/office/word/2006/wordml" xmlns:wps="http://schemas.microsoft.com/office/word/2010/wordprocessingShape" mc:Ignorable="w14 w15 w16se w16cid w16 w16cex w16sdtdh wp14">
   <w:p>
     <w:pPr>
@@ -3529,7 +4623,7 @@
 </w:ftr>
 </file>
 
-<file path=word/footer3.xml><?xml version="1.0" encoding="utf-8"?>
+<file path=word/footer2.xml><?xml version="1.0" encoding="utf-8"?>
 <w:ftr xmlns:wpc="http://schemas.microsoft.com/office/word/2010/wordprocessingCanvas" xmlns:cx="http://schemas.microsoft.com/office/drawing/2014/chartex" xmlns:cx1="http://schemas.microsoft.com/office/drawing/2015/9/8/chartex" xmlns:cx2="http://schemas.microsoft.com/office/drawing/2015/10/21/chartex" xmlns:cx3="http://schemas.microsoft.com/office/drawing/2016/5/9/chartex" xmlns:cx4="http://schemas.microsoft.com/office/drawing/2016/5/10/chartex" xmlns:cx5="http://schemas.microsoft.com/office/drawing/2016/5/11/chartex" xmlns:cx6="http://schemas.microsoft.com/office/drawing/2016/5/12/chartex" xmlns:cx7="http://schemas.microsoft.com/office/drawing/2016/5/13/chartex" xmlns:cx8="http://schemas.microsoft.com/office/drawing/2016/5/14/chartex" xmlns:mc="http://schemas.openxmlformats.org/markup-compatibility/2006" xmlns:aink="http://schemas.microsoft.com/office/drawing/2016/ink" xmlns:am3d="http://schemas.microsoft.com/office/drawing/2017/model3d" xmlns:o="urn:schemas-microsoft-com:office:office" xmlns:oel="http://schemas.microsoft.com/office/2019/extlst" xmlns:r="http://schemas.openxmlformats.org/officeDocument/2006/relationships" xmlns:m="http://schemas.openxmlformats.org/officeDocument/2006/math" xmlns:v="urn:schemas-microsoft-com:vml" xmlns:wp14="http://schemas.microsoft.com/office/word/2010/wordprocessingDrawing" xmlns:wp="http://schemas.openxmlformats.org/drawingml/2006/wordprocessingDrawing" xmlns:w10="urn:schemas-microsoft-com:office:word" xmlns:w="http://schemas.openxmlformats.org/wordprocessingml/2006/main" xmlns:w14="http://schemas.microsoft.com/office/word/2010/wordml" xmlns:w15="http://schemas.microsoft.com/office/word/2012/wordml" xmlns:w16cex="http://schemas.microsoft.com/office/word/2018/wordml/cex" xmlns:w16cid="http://schemas.microsoft.com/office/word/2016/wordml/cid" xmlns:w16="http://schemas.microsoft.com/office/word/2018/wordml" xmlns:w16sdtdh="http://schemas.microsoft.com/office/word/2020/wordml/sdtdatahash" xmlns:w16se="http://schemas.microsoft.com/office/word/2015/wordml/symex" xmlns:wpg="http://schemas.microsoft.com/office/word/2010/wordprocessingGroup" xmlns:wpi="http://schemas.microsoft.com/office/word/2010/wordprocessingInk" xmlns:wne="http://schemas.microsoft.com/office/word/2006/wordml" xmlns:wps="http://schemas.microsoft.com/office/word/2010/wordprocessingShape" mc:Ignorable="w14 w15 w16se w16cid w16 w16cex w16sdtdh wp14">
   <w:p>
     <w:pPr>
@@ -3632,67 +4726,10 @@
   <w:footnote w:type="continuationNotice" w:id="1">
     <w:p/>
   </w:footnote>
-  <w:footnote w:id="2">
-    <w:p>
-      <w:pPr>
-        <w:pStyle w:val="FootnoteText"/>
-        <w:rPr>
-          <w:lang w:val="en-US"/>
-        </w:rPr>
-      </w:pPr>
-      <w:r>
-        <w:rPr>
-          <w:rStyle w:val="FootnoteReference"/>
-          <w:color w:val="auto"/>
-        </w:rPr>
-        <w:footnoteRef/>
-      </w:r>
-      <w:r>
-        <w:rPr>
-          <w:color w:val="auto"/>
-        </w:rPr>
-        <w:t xml:space="preserve"> Refer to </w:t>
-      </w:r>
-      <w:proofErr w:type="spellStart"/>
-      <w:r>
-        <w:rPr>
-          <w:color w:val="auto"/>
-        </w:rPr>
-        <w:t>ClinO</w:t>
-      </w:r>
-      <w:proofErr w:type="spellEnd"/>
-      <w:r>
-        <w:rPr>
-          <w:color w:val="auto"/>
-        </w:rPr>
-        <w:t xml:space="preserve"> Art. 43</w:t>
-      </w:r>
-    </w:p>
-  </w:footnote>
 </w:footnotes>
 </file>
 
 <file path=word/header1.xml><?xml version="1.0" encoding="utf-8"?>
-<w:hdr xmlns:wpc="http://schemas.microsoft.com/office/word/2010/wordprocessingCanvas" xmlns:cx="http://schemas.microsoft.com/office/drawing/2014/chartex" xmlns:cx1="http://schemas.microsoft.com/office/drawing/2015/9/8/chartex" xmlns:cx2="http://schemas.microsoft.com/office/drawing/2015/10/21/chartex" xmlns:cx3="http://schemas.microsoft.com/office/drawing/2016/5/9/chartex" xmlns:cx4="http://schemas.microsoft.com/office/drawing/2016/5/10/chartex" xmlns:cx5="http://schemas.microsoft.com/office/drawing/2016/5/11/chartex" xmlns:cx6="http://schemas.microsoft.com/office/drawing/2016/5/12/chartex" xmlns:cx7="http://schemas.microsoft.com/office/drawing/2016/5/13/chartex" xmlns:cx8="http://schemas.microsoft.com/office/drawing/2016/5/14/chartex" xmlns:mc="http://schemas.openxmlformats.org/markup-compatibility/2006" xmlns:aink="http://schemas.microsoft.com/office/drawing/2016/ink" xmlns:am3d="http://schemas.microsoft.com/office/drawing/2017/model3d" xmlns:o="urn:schemas-microsoft-com:office:office" xmlns:oel="http://schemas.microsoft.com/office/2019/extlst" xmlns:r="http://schemas.openxmlformats.org/officeDocument/2006/relationships" xmlns:m="http://schemas.openxmlformats.org/officeDocument/2006/math" xmlns:v="urn:schemas-microsoft-com:vml" xmlns:wp14="http://schemas.microsoft.com/office/word/2010/wordprocessingDrawing" xmlns:wp="http://schemas.openxmlformats.org/drawingml/2006/wordprocessingDrawing" xmlns:w10="urn:schemas-microsoft-com:office:word" xmlns:w="http://schemas.openxmlformats.org/wordprocessingml/2006/main" xmlns:w14="http://schemas.microsoft.com/office/word/2010/wordml" xmlns:w15="http://schemas.microsoft.com/office/word/2012/wordml" xmlns:w16cex="http://schemas.microsoft.com/office/word/2018/wordml/cex" xmlns:w16cid="http://schemas.microsoft.com/office/word/2016/wordml/cid" xmlns:w16="http://schemas.microsoft.com/office/word/2018/wordml" xmlns:w16sdtdh="http://schemas.microsoft.com/office/word/2020/wordml/sdtdatahash" xmlns:w16se="http://schemas.microsoft.com/office/word/2015/wordml/symex" xmlns:wpg="http://schemas.microsoft.com/office/word/2010/wordprocessingGroup" xmlns:wpi="http://schemas.microsoft.com/office/word/2010/wordprocessingInk" xmlns:wne="http://schemas.microsoft.com/office/word/2006/wordml" xmlns:wps="http://schemas.microsoft.com/office/word/2010/wordprocessingShape" mc:Ignorable="w14 w15 w16se w16cid w16 w16cex w16sdtdh wp14">
-  <w:p>
-    <w:pPr>
-      <w:pStyle w:val="Header"/>
-    </w:pPr>
-  </w:p>
-</w:hdr>
-</file>
-
-<file path=word/header2.xml><?xml version="1.0" encoding="utf-8"?>
-<w:hdr xmlns:wpc="http://schemas.microsoft.com/office/word/2010/wordprocessingCanvas" xmlns:cx="http://schemas.microsoft.com/office/drawing/2014/chartex" xmlns:cx1="http://schemas.microsoft.com/office/drawing/2015/9/8/chartex" xmlns:cx2="http://schemas.microsoft.com/office/drawing/2015/10/21/chartex" xmlns:cx3="http://schemas.microsoft.com/office/drawing/2016/5/9/chartex" xmlns:cx4="http://schemas.microsoft.com/office/drawing/2016/5/10/chartex" xmlns:cx5="http://schemas.microsoft.com/office/drawing/2016/5/11/chartex" xmlns:cx6="http://schemas.microsoft.com/office/drawing/2016/5/12/chartex" xmlns:cx7="http://schemas.microsoft.com/office/drawing/2016/5/13/chartex" xmlns:cx8="http://schemas.microsoft.com/office/drawing/2016/5/14/chartex" xmlns:mc="http://schemas.openxmlformats.org/markup-compatibility/2006" xmlns:aink="http://schemas.microsoft.com/office/drawing/2016/ink" xmlns:am3d="http://schemas.microsoft.com/office/drawing/2017/model3d" xmlns:o="urn:schemas-microsoft-com:office:office" xmlns:oel="http://schemas.microsoft.com/office/2019/extlst" xmlns:r="http://schemas.openxmlformats.org/officeDocument/2006/relationships" xmlns:m="http://schemas.openxmlformats.org/officeDocument/2006/math" xmlns:v="urn:schemas-microsoft-com:vml" xmlns:wp14="http://schemas.microsoft.com/office/word/2010/wordprocessingDrawing" xmlns:wp="http://schemas.openxmlformats.org/drawingml/2006/wordprocessingDrawing" xmlns:w10="urn:schemas-microsoft-com:office:word" xmlns:w="http://schemas.openxmlformats.org/wordprocessingml/2006/main" xmlns:w14="http://schemas.microsoft.com/office/word/2010/wordml" xmlns:w15="http://schemas.microsoft.com/office/word/2012/wordml" xmlns:w16cex="http://schemas.microsoft.com/office/word/2018/wordml/cex" xmlns:w16cid="http://schemas.microsoft.com/office/word/2016/wordml/cid" xmlns:w16="http://schemas.microsoft.com/office/word/2018/wordml" xmlns:w16sdtdh="http://schemas.microsoft.com/office/word/2020/wordml/sdtdatahash" xmlns:w16se="http://schemas.microsoft.com/office/word/2015/wordml/symex" xmlns:wpg="http://schemas.microsoft.com/office/word/2010/wordprocessingGroup" xmlns:wpi="http://schemas.microsoft.com/office/word/2010/wordprocessingInk" xmlns:wne="http://schemas.microsoft.com/office/word/2006/wordml" xmlns:wps="http://schemas.microsoft.com/office/word/2010/wordprocessingShape" mc:Ignorable="w14 w15 w16se w16cid w16 w16cex w16sdtdh wp14">
-  <w:p>
-    <w:pPr>
-      <w:pStyle w:val="Header"/>
-    </w:pPr>
-  </w:p>
-</w:hdr>
-</file>
-
-<file path=word/header3.xml><?xml version="1.0" encoding="utf-8"?>
 <w:hdr xmlns:wpc="http://schemas.microsoft.com/office/word/2010/wordprocessingCanvas" xmlns:cx="http://schemas.microsoft.com/office/drawing/2014/chartex" xmlns:cx1="http://schemas.microsoft.com/office/drawing/2015/9/8/chartex" xmlns:cx2="http://schemas.microsoft.com/office/drawing/2015/10/21/chartex" xmlns:cx3="http://schemas.microsoft.com/office/drawing/2016/5/9/chartex" xmlns:cx4="http://schemas.microsoft.com/office/drawing/2016/5/10/chartex" xmlns:cx5="http://schemas.microsoft.com/office/drawing/2016/5/11/chartex" xmlns:cx6="http://schemas.microsoft.com/office/drawing/2016/5/12/chartex" xmlns:cx7="http://schemas.microsoft.com/office/drawing/2016/5/13/chartex" xmlns:cx8="http://schemas.microsoft.com/office/drawing/2016/5/14/chartex" xmlns:mc="http://schemas.openxmlformats.org/markup-compatibility/2006" xmlns:aink="http://schemas.microsoft.com/office/drawing/2016/ink" xmlns:am3d="http://schemas.microsoft.com/office/drawing/2017/model3d" xmlns:o="urn:schemas-microsoft-com:office:office" xmlns:oel="http://schemas.microsoft.com/office/2019/extlst" xmlns:r="http://schemas.openxmlformats.org/officeDocument/2006/relationships" xmlns:m="http://schemas.openxmlformats.org/officeDocument/2006/math" xmlns:v="urn:schemas-microsoft-com:vml" xmlns:wp14="http://schemas.microsoft.com/office/word/2010/wordprocessingDrawing" xmlns:wp="http://schemas.openxmlformats.org/drawingml/2006/wordprocessingDrawing" xmlns:w10="urn:schemas-microsoft-com:office:word" xmlns:w="http://schemas.openxmlformats.org/wordprocessingml/2006/main" xmlns:w14="http://schemas.microsoft.com/office/word/2010/wordml" xmlns:w15="http://schemas.microsoft.com/office/word/2012/wordml" xmlns:w16cex="http://schemas.microsoft.com/office/word/2018/wordml/cex" xmlns:w16cid="http://schemas.microsoft.com/office/word/2016/wordml/cid" xmlns:w16="http://schemas.microsoft.com/office/word/2018/wordml" xmlns:w16sdtdh="http://schemas.microsoft.com/office/word/2020/wordml/sdtdatahash" xmlns:w16se="http://schemas.microsoft.com/office/word/2015/wordml/symex" xmlns:wpg="http://schemas.microsoft.com/office/word/2010/wordprocessingGroup" xmlns:wpi="http://schemas.microsoft.com/office/word/2010/wordprocessingInk" xmlns:wne="http://schemas.microsoft.com/office/word/2006/wordml" xmlns:wps="http://schemas.microsoft.com/office/word/2010/wordprocessingShape" mc:Ignorable="w14 w15 w16se w16cid w16 w16cex w16sdtdh wp14">
   <w:p>
     <w:pPr>
@@ -3849,6 +4886,26 @@
       <w:rPr>
         <w:rStyle w:val="TitleChar"/>
       </w:rPr>
+      <w:t>/</w:t>
+    </w:r>
+    <w:proofErr w:type="spellStart"/>
+    <w:r>
+      <w:rPr>
+        <w:rStyle w:val="TitleChar"/>
+      </w:rPr>
+      <w:t>ClinO</w:t>
+    </w:r>
+    <w:proofErr w:type="spellEnd"/>
+    <w:r>
+      <w:rPr>
+        <w:rStyle w:val="TitleChar"/>
+      </w:rPr>
+      <w:t>-MD</w:t>
+    </w:r>
+    <w:r>
+      <w:rPr>
+        <w:rStyle w:val="TitleChar"/>
+      </w:rPr>
       <w:t>: Annual Safety Report</w:t>
     </w:r>
   </w:p>
@@ -4763,6 +5820,119 @@
     </w:lvl>
   </w:abstractNum>
   <w:abstractNum w:abstractNumId="8" w15:restartNumberingAfterBreak="0">
+    <w:nsid w:val="6BE74186"/>
+    <w:multiLevelType w:val="hybridMultilevel"/>
+    <w:tmpl w:val="C2F4A936"/>
+    <w:lvl w:ilvl="0" w:tplc="08100001">
+      <w:start w:val="1"/>
+      <w:numFmt w:val="bullet"/>
+      <w:lvlText w:val=""/>
+      <w:lvlJc w:val="left"/>
+      <w:pPr>
+        <w:ind w:left="720" w:hanging="360"/>
+      </w:pPr>
+      <w:rPr>
+        <w:rFonts w:ascii="Symbol" w:hAnsi="Symbol" w:hint="default"/>
+      </w:rPr>
+    </w:lvl>
+    <w:lvl w:ilvl="1" w:tplc="08100003" w:tentative="1">
+      <w:start w:val="1"/>
+      <w:numFmt w:val="bullet"/>
+      <w:lvlText w:val="o"/>
+      <w:lvlJc w:val="left"/>
+      <w:pPr>
+        <w:ind w:left="1440" w:hanging="360"/>
+      </w:pPr>
+      <w:rPr>
+        <w:rFonts w:ascii="Courier New" w:hAnsi="Courier New" w:cs="Courier New" w:hint="default"/>
+      </w:rPr>
+    </w:lvl>
+    <w:lvl w:ilvl="2" w:tplc="08100005" w:tentative="1">
+      <w:start w:val="1"/>
+      <w:numFmt w:val="bullet"/>
+      <w:lvlText w:val=""/>
+      <w:lvlJc w:val="left"/>
+      <w:pPr>
+        <w:ind w:left="2160" w:hanging="360"/>
+      </w:pPr>
+      <w:rPr>
+        <w:rFonts w:ascii="Wingdings" w:hAnsi="Wingdings" w:hint="default"/>
+      </w:rPr>
+    </w:lvl>
+    <w:lvl w:ilvl="3" w:tplc="08100001" w:tentative="1">
+      <w:start w:val="1"/>
+      <w:numFmt w:val="bullet"/>
+      <w:lvlText w:val=""/>
+      <w:lvlJc w:val="left"/>
+      <w:pPr>
+        <w:ind w:left="2880" w:hanging="360"/>
+      </w:pPr>
+      <w:rPr>
+        <w:rFonts w:ascii="Symbol" w:hAnsi="Symbol" w:hint="default"/>
+      </w:rPr>
+    </w:lvl>
+    <w:lvl w:ilvl="4" w:tplc="08100003" w:tentative="1">
+      <w:start w:val="1"/>
+      <w:numFmt w:val="bullet"/>
+      <w:lvlText w:val="o"/>
+      <w:lvlJc w:val="left"/>
+      <w:pPr>
+        <w:ind w:left="3600" w:hanging="360"/>
+      </w:pPr>
+      <w:rPr>
+        <w:rFonts w:ascii="Courier New" w:hAnsi="Courier New" w:cs="Courier New" w:hint="default"/>
+      </w:rPr>
+    </w:lvl>
+    <w:lvl w:ilvl="5" w:tplc="08100005" w:tentative="1">
+      <w:start w:val="1"/>
+      <w:numFmt w:val="bullet"/>
+      <w:lvlText w:val=""/>
+      <w:lvlJc w:val="left"/>
+      <w:pPr>
+        <w:ind w:left="4320" w:hanging="360"/>
+      </w:pPr>
+      <w:rPr>
+        <w:rFonts w:ascii="Wingdings" w:hAnsi="Wingdings" w:hint="default"/>
+      </w:rPr>
+    </w:lvl>
+    <w:lvl w:ilvl="6" w:tplc="08100001" w:tentative="1">
+      <w:start w:val="1"/>
+      <w:numFmt w:val="bullet"/>
+      <w:lvlText w:val=""/>
+      <w:lvlJc w:val="left"/>
+      <w:pPr>
+        <w:ind w:left="5040" w:hanging="360"/>
+      </w:pPr>
+      <w:rPr>
+        <w:rFonts w:ascii="Symbol" w:hAnsi="Symbol" w:hint="default"/>
+      </w:rPr>
+    </w:lvl>
+    <w:lvl w:ilvl="7" w:tplc="08100003" w:tentative="1">
+      <w:start w:val="1"/>
+      <w:numFmt w:val="bullet"/>
+      <w:lvlText w:val="o"/>
+      <w:lvlJc w:val="left"/>
+      <w:pPr>
+        <w:ind w:left="5760" w:hanging="360"/>
+      </w:pPr>
+      <w:rPr>
+        <w:rFonts w:ascii="Courier New" w:hAnsi="Courier New" w:cs="Courier New" w:hint="default"/>
+      </w:rPr>
+    </w:lvl>
+    <w:lvl w:ilvl="8" w:tplc="08100005" w:tentative="1">
+      <w:start w:val="1"/>
+      <w:numFmt w:val="bullet"/>
+      <w:lvlText w:val=""/>
+      <w:lvlJc w:val="left"/>
+      <w:pPr>
+        <w:ind w:left="6480" w:hanging="360"/>
+      </w:pPr>
+      <w:rPr>
+        <w:rFonts w:ascii="Wingdings" w:hAnsi="Wingdings" w:hint="default"/>
+      </w:rPr>
+    </w:lvl>
+  </w:abstractNum>
+  <w:abstractNum w:abstractNumId="9" w15:restartNumberingAfterBreak="0">
     <w:nsid w:val="6D17643F"/>
     <w:multiLevelType w:val="hybridMultilevel"/>
     <w:tmpl w:val="29BEE0D0"/>
@@ -4895,13 +6065,16 @@
     <w:abstractNumId w:val="1"/>
   </w:num>
   <w:num w:numId="7" w16cid:durableId="420610932">
-    <w:abstractNumId w:val="8"/>
+    <w:abstractNumId w:val="9"/>
   </w:num>
   <w:num w:numId="8" w16cid:durableId="1230312990">
     <w:abstractNumId w:val="2"/>
   </w:num>
   <w:num w:numId="9" w16cid:durableId="1557744040">
     <w:abstractNumId w:val="3"/>
+  </w:num>
+  <w:num w:numId="10" w16cid:durableId="273251346">
+    <w:abstractNumId w:val="8"/>
   </w:num>
 </w:numbering>
 </file>
@@ -5616,6 +6789,7 @@
   <w:style w:type="paragraph" w:customStyle="1" w:styleId="Text">
     <w:name w:val="Text"/>
     <w:basedOn w:val="Normal"/>
+    <w:uiPriority w:val="99"/>
     <w:qFormat/>
     <w:rsid w:val="00F365DE"/>
     <w:pPr>
@@ -6245,7 +7419,7 @@
 </file>
 
 <file path=customXml/itemProps2.xml><?xml version="1.0" encoding="utf-8"?>
-<ds:datastoreItem xmlns:ds="http://schemas.openxmlformats.org/officeDocument/2006/customXml" ds:itemID="{ABC16BE6-B7E9-4EF4-85AE-999543853289}">
+<ds:datastoreItem xmlns:ds="http://schemas.openxmlformats.org/officeDocument/2006/customXml" ds:itemID="{23016A89-FA68-4182-8723-2C88C2590196}">
   <ds:schemaRefs>
     <ds:schemaRef ds:uri="http://schemas.openxmlformats.org/officeDocument/2006/bibliography"/>
   </ds:schemaRefs>
@@ -6261,7 +7435,7 @@
 </file>
 
 <file path=customXml/itemProps4.xml><?xml version="1.0" encoding="utf-8"?>
-<ds:datastoreItem xmlns:ds="http://schemas.openxmlformats.org/officeDocument/2006/customXml" ds:itemID="{23016A89-FA68-4182-8723-2C88C2590196}">
+<ds:datastoreItem xmlns:ds="http://schemas.openxmlformats.org/officeDocument/2006/customXml" ds:itemID="{ABC16BE6-B7E9-4EF4-85AE-999543853289}">
   <ds:schemaRefs>
     <ds:schemaRef ds:uri="http://schemas.openxmlformats.org/officeDocument/2006/bibliography"/>
   </ds:schemaRefs>

</xml_diff>